<commit_message>
Added proposed project outline to the document
</commit_message>
<xml_diff>
--- a/Paper/Vinh Randy Marvin MSDS7330 Term Paper Abstract.docx
+++ b/Paper/Vinh Randy Marvin MSDS7330 Term Paper Abstract.docx
@@ -147,134 +147,471 @@
       </w:r>
       <w:proofErr w:type="spellEnd"/>
       <w:r>
+        <w:t xml:space="preserve"> using GTIN example data.  </w:t>
+      </w:r>
+    </w:p>
+    <w:p>
+      <w:r>
+        <w:t xml:space="preserve">An open source </w:t>
+      </w:r>
+      <w:r>
+        <w:t>GTIN</w:t>
+      </w:r>
+      <w:r>
         <w:t xml:space="preserve"> </w:t>
+      </w:r>
+      <w:r>
+        <w:t>subset</w:t>
+      </w:r>
+      <w:r>
+        <w:t xml:space="preserve"> </w:t>
+      </w:r>
+      <w:r>
+        <w:t xml:space="preserve">&gt; 100K records </w:t>
+      </w:r>
+      <w:r>
+        <w:t>(.csv, .</w:t>
+      </w:r>
+      <w:proofErr w:type="spellStart"/>
+      <w:r>
+        <w:t>sql</w:t>
+      </w:r>
+      <w:proofErr w:type="spellEnd"/>
+      <w:r>
+        <w:t>, or JSON format)</w:t>
+      </w:r>
+      <w:r>
+        <w:t xml:space="preserve"> will be downloaded and installed on a local </w:t>
+      </w:r>
+      <w:proofErr w:type="spellStart"/>
+      <w:r>
+        <w:t>m</w:t>
+      </w:r>
+      <w:r>
+        <w:t>ySQL</w:t>
+      </w:r>
+      <w:proofErr w:type="spellEnd"/>
+      <w:r>
+        <w:t xml:space="preserve"> database instance</w:t>
+      </w:r>
+      <w:r>
+        <w:t xml:space="preserve">.  </w:t>
+      </w:r>
+      <w:r>
+        <w:t xml:space="preserve">Open source documentation will be reviewed to better understand the GTIN data.  </w:t>
+      </w:r>
+      <w:r>
+        <w:t xml:space="preserve">The schema will be checked for normalization and modified if necessary, </w:t>
+      </w:r>
+      <w:r>
+        <w:t>Primary and foreign key indexes will be created</w:t>
+      </w:r>
+      <w:r>
+        <w:t>/modified as</w:t>
+      </w:r>
+      <w:r>
+        <w:t xml:space="preserve"> needed.  </w:t>
+      </w:r>
+      <w:r>
+        <w:t xml:space="preserve">A graphical schema of the database </w:t>
+      </w:r>
+      <w:r>
+        <w:t>will be created with e</w:t>
+      </w:r>
+      <w:r>
+        <w:t xml:space="preserve">xample data from each table to </w:t>
+      </w:r>
+      <w:r>
+        <w:t>visualize t</w:t>
+      </w:r>
+      <w:r>
+        <w:t xml:space="preserve">he relationship between tables.  </w:t>
+      </w:r>
+      <w:r>
+        <w:t>E</w:t>
+      </w:r>
+      <w:r>
+        <w:t>xploratory</w:t>
+      </w:r>
+      <w:r>
+        <w:t xml:space="preserve"> </w:t>
+      </w:r>
+      <w:r>
+        <w:t>queries will be created to summarize selected fields</w:t>
+      </w:r>
+      <w:r>
+        <w:t xml:space="preserve"> such as brand, and packaging level</w:t>
+      </w:r>
+      <w:r>
+        <w:t>.</w:t>
+      </w:r>
+      <w:r>
+        <w:t xml:space="preserve"> </w:t>
+      </w:r>
+      <w:r>
+        <w:t xml:space="preserve">  </w:t>
+      </w:r>
+      <w:r>
+        <w:t xml:space="preserve">A summary list of </w:t>
+      </w:r>
+      <w:proofErr w:type="spellStart"/>
+      <w:r>
+        <w:t>my</w:t>
+      </w:r>
+      <w:r>
+        <w:t>SQL</w:t>
+      </w:r>
+      <w:proofErr w:type="spellEnd"/>
+      <w:r>
+        <w:t xml:space="preserve"> commands used in the analysis will be provided</w:t>
+      </w:r>
+      <w:r>
+        <w:t xml:space="preserve"> along with impressions on ease of use, intuitiveness, and effectiveness.</w:t>
+      </w:r>
+    </w:p>
+    <w:p>
+      <w:pPr>
+        <w:rPr>
+          <w:b/>
+          <w:color w:val="FF0000"/>
+        </w:rPr>
+      </w:pPr>
+      <w:r>
+        <w:rPr>
+          <w:b/>
+          <w:color w:val="FF0000"/>
+        </w:rPr>
+        <w:t>Proposed Outline</w:t>
+      </w:r>
+    </w:p>
+    <w:p>
+      <w:pPr>
+        <w:rPr>
+          <w:color w:val="FF0000"/>
+        </w:rPr>
+      </w:pPr>
+      <w:r>
+        <w:rPr>
+          <w:color w:val="FF0000"/>
+        </w:rPr>
+        <w:t xml:space="preserve">Introduction, why the GTIN dataset, (open source, 1M + records, a variety of tables.  </w:t>
+      </w:r>
+      <w:r>
+        <w:rPr>
+          <w:color w:val="FF0000"/>
+        </w:rPr>
+        <w:t xml:space="preserve">Where we got </w:t>
+      </w:r>
+      <w:r>
+        <w:rPr>
+          <w:color w:val="FF0000"/>
+        </w:rPr>
+        <w:t>our tables</w:t>
+      </w:r>
+      <w:r>
+        <w:rPr>
+          <w:color w:val="FF0000"/>
+        </w:rPr>
+        <w:t>, steps to load it.</w:t>
+      </w:r>
+      <w:r>
+        <w:rPr>
+          <w:color w:val="FF0000"/>
+        </w:rPr>
+        <w:t xml:space="preserve">  Steps to import</w:t>
+      </w:r>
+      <w:r>
+        <w:rPr>
+          <w:color w:val="FF0000"/>
+        </w:rPr>
+        <w:t xml:space="preserve"> BSIN code in</w:t>
+      </w:r>
+      <w:r>
+        <w:rPr>
+          <w:color w:val="FF0000"/>
+        </w:rPr>
+        <w:t xml:space="preserve"> JSON </w:t>
+      </w:r>
+      <w:hyperlink r:id="rId5" w:history="1">
+        <w:r>
+          <w:rPr>
+            <w:rStyle w:val="Hyperlink"/>
+          </w:rPr>
+          <w:t>http://brand-okfn.herokuapp.com/brand/</w:t>
+        </w:r>
+      </w:hyperlink>
+    </w:p>
+    <w:p>
+      <w:pPr>
+        <w:rPr>
+          <w:color w:val="FF0000"/>
+        </w:rPr>
+      </w:pPr>
+    </w:p>
+    <w:p>
+      <w:pPr>
+        <w:rPr>
+          <w:color w:val="FF0000"/>
+        </w:rPr>
+      </w:pPr>
+      <w:r>
+        <w:rPr>
+          <w:color w:val="FF0000"/>
+        </w:rPr>
+        <w:t xml:space="preserve">Investigate webhosted version like something here </w:t>
+      </w:r>
+      <w:hyperlink r:id="rId6" w:history="1">
+        <w:r>
+          <w:rPr>
+            <w:rStyle w:val="Hyperlink"/>
+          </w:rPr>
+          <w:t>https://www.000webhost.com/</w:t>
+        </w:r>
+      </w:hyperlink>
+    </w:p>
+    <w:p>
+      <w:pPr>
+        <w:rPr>
+          <w:color w:val="FF0000"/>
+        </w:rPr>
+      </w:pPr>
+      <w:r>
+        <w:rPr>
+          <w:color w:val="FF0000"/>
+        </w:rPr>
+        <w:t xml:space="preserve">Background on GTIN, </w:t>
+      </w:r>
+      <w:r>
+        <w:rPr>
+          <w:color w:val="FF0000"/>
+        </w:rPr>
+        <w:t xml:space="preserve">who uses it, </w:t>
+      </w:r>
+      <w:r>
+        <w:rPr>
+          <w:color w:val="FF0000"/>
+        </w:rPr>
+        <w:t xml:space="preserve">can we find/estimate worldwide usage. </w:t>
+      </w:r>
+      <w:r>
+        <w:rPr>
+          <w:color w:val="FF0000"/>
+        </w:rPr>
+        <w:t xml:space="preserve"> Describe format (</w:t>
+      </w:r>
+      <w:proofErr w:type="spellStart"/>
+      <w:r>
+        <w:rPr>
+          <w:color w:val="FF0000"/>
+        </w:rPr>
+        <w:t>companycode</w:t>
+      </w:r>
+      <w:proofErr w:type="spellEnd"/>
+      <w:r>
+        <w:rPr>
+          <w:color w:val="FF0000"/>
+        </w:rPr>
+        <w:t xml:space="preserve"> </w:t>
+      </w:r>
+      <w:proofErr w:type="spellStart"/>
+      <w:r>
+        <w:rPr>
+          <w:color w:val="FF0000"/>
+        </w:rPr>
+        <w:t>Itemcode</w:t>
+      </w:r>
+      <w:proofErr w:type="spellEnd"/>
+      <w:r>
+        <w:rPr>
+          <w:color w:val="FF0000"/>
+        </w:rPr>
+        <w:t xml:space="preserve">) How many unique companies and </w:t>
+      </w:r>
+      <w:proofErr w:type="spellStart"/>
+      <w:r>
+        <w:rPr>
+          <w:color w:val="FF0000"/>
+        </w:rPr>
+        <w:t>itemID’s</w:t>
+      </w:r>
+      <w:proofErr w:type="spellEnd"/>
+      <w:r>
+        <w:rPr>
+          <w:color w:val="FF0000"/>
+        </w:rPr>
+        <w:t xml:space="preserve"> can it encode.  Appears that there is not an open source version of the complete database, trading partners publish their data to companies selling the products?</w:t>
+      </w:r>
+    </w:p>
+    <w:p>
+      <w:pPr>
+        <w:rPr>
+          <w:color w:val="FF0000"/>
+        </w:rPr>
+      </w:pPr>
+      <w:r>
+        <w:rPr>
+          <w:color w:val="FF0000"/>
+        </w:rPr>
+        <w:t xml:space="preserve">EER diagram– Randy working on this.   Steps in MySQL to create EER, Reverse engineering didn’t work.  Data Export to SQL, import </w:t>
+      </w:r>
+      <w:proofErr w:type="spellStart"/>
+      <w:r>
+        <w:rPr>
+          <w:color w:val="FF0000"/>
+        </w:rPr>
+        <w:t>mysql</w:t>
+      </w:r>
+      <w:proofErr w:type="spellEnd"/>
+      <w:r>
+        <w:rPr>
+          <w:color w:val="FF0000"/>
+        </w:rPr>
+        <w:t xml:space="preserve"> reverse engineer script does work, steps to explore and define relationships</w:t>
+      </w:r>
+      <w:r>
+        <w:rPr>
+          <w:color w:val="FF0000"/>
+        </w:rPr>
+        <w:t xml:space="preserve">.  </w:t>
+      </w:r>
+      <w:r>
+        <w:rPr>
+          <w:color w:val="FF0000"/>
+        </w:rPr>
+        <w:t>Explanation</w:t>
+      </w:r>
+      <w:r>
+        <w:rPr>
+          <w:color w:val="FF0000"/>
+        </w:rPr>
+        <w:t xml:space="preserve"> of </w:t>
+      </w:r>
+      <w:r>
+        <w:rPr>
+          <w:color w:val="FF0000"/>
+        </w:rPr>
+        <w:t xml:space="preserve">nearly empty </w:t>
+      </w:r>
+      <w:r>
+        <w:rPr>
+          <w:color w:val="FF0000"/>
+        </w:rPr>
+        <w:t>Skeleton tables found with just a few records</w:t>
+      </w:r>
+    </w:p>
+    <w:p>
+      <w:pPr>
+        <w:rPr>
+          <w:color w:val="FF0000"/>
+        </w:rPr>
+      </w:pPr>
+      <w:r>
+        <w:rPr>
+          <w:color w:val="FF0000"/>
+        </w:rPr>
+        <w:t>EER Graphic</w:t>
+      </w:r>
+    </w:p>
+    <w:p>
+      <w:pPr>
+        <w:rPr>
+          <w:color w:val="FF0000"/>
+        </w:rPr>
+      </w:pPr>
+      <w:r>
+        <w:rPr>
+          <w:color w:val="FF0000"/>
+        </w:rPr>
+        <w:t xml:space="preserve">Queries: Basic stats on each table, records, keys, </w:t>
       </w:r>
       <w:bookmarkStart w:id="0" w:name="_GoBack"/>
       <w:bookmarkEnd w:id="0"/>
       <w:r>
-        <w:t xml:space="preserve">using GTIN example data.  </w:t>
-      </w:r>
-    </w:p>
-    <w:p>
-      <w:r>
-        <w:t xml:space="preserve">An open source </w:t>
-      </w:r>
-      <w:r>
-        <w:t>GTIN</w:t>
-      </w:r>
-      <w:r>
-        <w:t xml:space="preserve"> </w:t>
-      </w:r>
-      <w:r>
-        <w:t>subset</w:t>
-      </w:r>
-      <w:r>
-        <w:t xml:space="preserve"> </w:t>
-      </w:r>
-      <w:r>
-        <w:t xml:space="preserve">&gt; 100K records </w:t>
-      </w:r>
-      <w:r>
-        <w:t>(.csv, .</w:t>
+        <w:rPr>
+          <w:color w:val="FF0000"/>
+        </w:rPr>
+        <w:t>do</w:t>
+      </w:r>
+      <w:r>
+        <w:rPr>
+          <w:color w:val="FF0000"/>
+        </w:rPr>
+        <w:t xml:space="preserve"> we need to add indexes</w:t>
+      </w:r>
+      <w:r>
+        <w:rPr>
+          <w:color w:val="FF0000"/>
+        </w:rPr>
+        <w:t>?  File size of zipped, unzipped, and MySQL database.</w:t>
+      </w:r>
+      <w:r>
+        <w:rPr>
+          <w:color w:val="FF0000"/>
+        </w:rPr>
+        <w:t xml:space="preserve">  Create several example summary queries, a few charts.  Use Excel </w:t>
       </w:r>
       <w:proofErr w:type="spellStart"/>
       <w:r>
-        <w:t>sql</w:t>
+        <w:rPr>
+          <w:color w:val="FF0000"/>
+        </w:rPr>
+        <w:t>PowerQuery</w:t>
       </w:r>
       <w:proofErr w:type="spellEnd"/>
       <w:r>
-        <w:t>, or JSON format)</w:t>
-      </w:r>
-      <w:r>
-        <w:t xml:space="preserve"> will be downloaded and installed on a local </w:t>
-      </w:r>
-      <w:proofErr w:type="spellStart"/>
-      <w:r>
-        <w:t>m</w:t>
-      </w:r>
-      <w:r>
-        <w:t>ySQL</w:t>
-      </w:r>
-      <w:proofErr w:type="spellEnd"/>
-      <w:r>
-        <w:t xml:space="preserve"> database instance</w:t>
-      </w:r>
-      <w:r>
-        <w:t xml:space="preserve">.  </w:t>
-      </w:r>
-      <w:r>
-        <w:t xml:space="preserve">Open source documentation will be reviewed to better understand the GTIN data.  </w:t>
-      </w:r>
-      <w:r>
-        <w:t xml:space="preserve">The schema will be checked for normalization and modified if necessary, </w:t>
-      </w:r>
-      <w:r>
-        <w:t>Primary and foreign key indexes will be created</w:t>
-      </w:r>
-      <w:r>
-        <w:t>/modified as</w:t>
-      </w:r>
-      <w:r>
-        <w:t xml:space="preserve"> needed.  </w:t>
-      </w:r>
-      <w:r>
-        <w:t xml:space="preserve">A graphical schema of the database </w:t>
-      </w:r>
-      <w:r>
-        <w:t>will be created with e</w:t>
-      </w:r>
-      <w:r>
-        <w:t xml:space="preserve">xample data from each table to </w:t>
-      </w:r>
-      <w:r>
-        <w:t>visualize t</w:t>
-      </w:r>
-      <w:r>
-        <w:t xml:space="preserve">he relationship between tables.  </w:t>
-      </w:r>
-      <w:r>
-        <w:t>E</w:t>
-      </w:r>
-      <w:r>
-        <w:t>xploratory</w:t>
-      </w:r>
-      <w:r>
-        <w:t xml:space="preserve"> </w:t>
-      </w:r>
-      <w:r>
-        <w:t>queries will be created to summarize selected fields</w:t>
-      </w:r>
-      <w:r>
-        <w:t xml:space="preserve"> such as brand, and packaging level</w:t>
-      </w:r>
-      <w:r>
-        <w:t>.</w:t>
-      </w:r>
-      <w:r>
-        <w:t xml:space="preserve"> </w:t>
-      </w:r>
-      <w:r>
-        <w:t xml:space="preserve">  </w:t>
-      </w:r>
-      <w:r>
-        <w:t xml:space="preserve">A summary list of </w:t>
-      </w:r>
-      <w:proofErr w:type="spellStart"/>
-      <w:r>
-        <w:t>my</w:t>
-      </w:r>
-      <w:r>
-        <w:t>SQL</w:t>
-      </w:r>
-      <w:proofErr w:type="spellEnd"/>
-      <w:r>
-        <w:t xml:space="preserve"> commands used in the analysis will be provided</w:t>
-      </w:r>
-      <w:r>
-        <w:t xml:space="preserve"> along with impressions on ease of use, intuitiveness, and effectiveness.</w:t>
-      </w:r>
-    </w:p>
-    <w:p/>
+        <w:rPr>
+          <w:color w:val="FF0000"/>
+        </w:rPr>
+        <w:t xml:space="preserve"> for charts, need to install SQL connector </w:t>
+      </w:r>
+      <w:hyperlink r:id="rId7" w:history="1">
+        <w:r>
+          <w:rPr>
+            <w:rStyle w:val="Hyperlink"/>
+          </w:rPr>
+          <w:t>https://support.office.com/en-gb/article/Connect-to-a-MySQL-database-Power-Query-8760c647-88b9-409d-b312-6ea8f84a269b?ui=en-US&amp;rs=en-GB&amp;ad=GB</w:t>
+        </w:r>
+      </w:hyperlink>
+    </w:p>
+    <w:p>
+      <w:pPr>
+        <w:rPr>
+          <w:color w:val="FF0000"/>
+        </w:rPr>
+      </w:pPr>
+      <w:r>
+        <w:rPr>
+          <w:color w:val="FF0000"/>
+        </w:rPr>
+        <w:t xml:space="preserve">Summary, what we learned with each of us working on our own local copy, </w:t>
+      </w:r>
+      <w:r>
+        <w:rPr>
+          <w:color w:val="FF0000"/>
+        </w:rPr>
+        <w:t>vs a web version if we can get that working.</w:t>
+      </w:r>
+    </w:p>
+    <w:p>
+      <w:pPr>
+        <w:rPr>
+          <w:color w:val="FF0000"/>
+        </w:rPr>
+      </w:pPr>
+      <w:r>
+        <w:rPr>
+          <w:color w:val="FF0000"/>
+        </w:rPr>
+        <w:t>Challenges, what we liked, didn’t like.</w:t>
+      </w:r>
+    </w:p>
+    <w:p>
+      <w:pPr>
+        <w:rPr>
+          <w:color w:val="FF0000"/>
+        </w:rPr>
+      </w:pPr>
+    </w:p>
     <w:sectPr>
       <w:type w:val="continuous"/>
       <w:pgSz w:w="12240" w:h="15840"/>
@@ -808,7 +1145,6 @@
     <w:lsdException w:name="Book Title" w:uiPriority="33" w:qFormat="1"/>
     <w:lsdException w:name="Bibliography" w:semiHidden="1" w:uiPriority="37" w:unhideWhenUsed="1"/>
     <w:lsdException w:name="TOC Heading" w:semiHidden="1" w:uiPriority="39" w:unhideWhenUsed="1" w:qFormat="1"/>
-    <w:lsdException w:name="Grid Table 3" w:semiHidden="1" w:unhideWhenUsed="1"/>
     <w:lsdException w:name="Grid Table 4" w:uiPriority="49"/>
     <w:lsdException w:name="Grid Table 5 Dark" w:uiPriority="50"/>
     <w:lsdException w:name="Grid Table 6 Colorful" w:uiPriority="51"/>
@@ -913,6 +1249,7 @@
   <w:style w:type="character" w:default="1" w:styleId="DefaultParagraphFont">
     <w:name w:val="Default Paragraph Font"/>
     <w:uiPriority w:val="1"/>
+    <w:semiHidden/>
     <w:unhideWhenUsed/>
   </w:style>
   <w:style w:type="table" w:default="1" w:styleId="TableNormal">

</xml_diff>

<commit_message>
Added links to data sources
Signed-off-by: Rlisbona <rlisbona@smu.edu>
</commit_message>
<xml_diff>
--- a/Paper/Vinh Randy Marvin MSDS7330 Term Paper Abstract.docx
+++ b/Paper/Vinh Randy Marvin MSDS7330 Term Paper Abstract.docx
@@ -4,43 +4,34 @@
   <w:body>
     <w:p>
       <w:pPr>
+        <w:jc w:val="center"/>
         <w:rPr>
           <w:b/>
         </w:rPr>
       </w:pPr>
-    </w:p>
-    <w:p>
-      <w:pPr>
-        <w:jc w:val="center"/>
+      <w:r>
         <w:rPr>
           <w:b/>
         </w:rPr>
-      </w:pPr>
+        <w:t xml:space="preserve">Insights </w:t>
+      </w:r>
       <w:r>
         <w:rPr>
           <w:b/>
         </w:rPr>
-        <w:t xml:space="preserve">Insights </w:t>
+        <w:t>using</w:t>
       </w:r>
       <w:r>
         <w:rPr>
           <w:b/>
         </w:rPr>
-        <w:t xml:space="preserve">on </w:t>
-      </w:r>
-      <w:proofErr w:type="spellStart"/>
+        <w:t xml:space="preserve"> </w:t>
+      </w:r>
       <w:r>
         <w:rPr>
           <w:b/>
         </w:rPr>
-        <w:t>mySQL</w:t>
-      </w:r>
-      <w:proofErr w:type="spellEnd"/>
-      <w:r>
-        <w:rPr>
-          <w:b/>
-        </w:rPr>
-        <w:t xml:space="preserve"> using</w:t>
+        <w:t>MySQL to explore</w:t>
       </w:r>
       <w:r>
         <w:rPr>
@@ -151,6 +142,7 @@
       </w:r>
     </w:p>
     <w:p>
+      <w:commentRangeStart w:id="0"/>
       <w:r>
         <w:t xml:space="preserve">An open source </w:t>
       </w:r>
@@ -268,6 +260,13 @@
       <w:r>
         <w:t xml:space="preserve"> along with impressions on ease of use, intuitiveness, and effectiveness.</w:t>
       </w:r>
+      <w:commentRangeEnd w:id="0"/>
+      <w:r>
+        <w:rPr>
+          <w:rStyle w:val="CommentReference"/>
+        </w:rPr>
+        <w:commentReference w:id="0"/>
+      </w:r>
     </w:p>
     <w:p>
       <w:pPr>
@@ -332,7 +331,7 @@
         </w:rPr>
         <w:t xml:space="preserve"> JSON </w:t>
       </w:r>
-      <w:hyperlink r:id="rId5" w:history="1">
+      <w:hyperlink r:id="rId7" w:history="1">
         <w:r>
           <w:rPr>
             <w:rStyle w:val="Hyperlink"/>
@@ -347,20 +346,39 @@
           <w:color w:val="FF0000"/>
         </w:rPr>
       </w:pPr>
-    </w:p>
-    <w:p>
-      <w:pPr>
-        <w:rPr>
-          <w:color w:val="FF0000"/>
-        </w:rPr>
-      </w:pPr>
-      <w:r>
-        <w:rPr>
-          <w:color w:val="FF0000"/>
-        </w:rPr>
-        <w:t xml:space="preserve">Investigate webhosted version like something here </w:t>
-      </w:r>
-      <w:hyperlink r:id="rId6" w:history="1">
+      <w:r>
+        <w:rPr>
+          <w:color w:val="FF0000"/>
+        </w:rPr>
+        <w:t xml:space="preserve">Investigate </w:t>
+      </w:r>
+      <w:r>
+        <w:rPr>
+          <w:color w:val="FF0000"/>
+        </w:rPr>
+        <w:t xml:space="preserve">feasibility of doing this project on webhosted </w:t>
+      </w:r>
+      <w:proofErr w:type="spellStart"/>
+      <w:r>
+        <w:rPr>
+          <w:color w:val="FF0000"/>
+        </w:rPr>
+        <w:t>mySQL</w:t>
+      </w:r>
+      <w:proofErr w:type="spellEnd"/>
+      <w:r>
+        <w:rPr>
+          <w:color w:val="FF0000"/>
+        </w:rPr>
+        <w:t xml:space="preserve"> like</w:t>
+      </w:r>
+      <w:r>
+        <w:rPr>
+          <w:color w:val="FF0000"/>
+        </w:rPr>
+        <w:t xml:space="preserve"> </w:t>
+      </w:r>
+      <w:hyperlink r:id="rId8" w:history="1">
         <w:r>
           <w:rPr>
             <w:rStyle w:val="Hyperlink"/>
@@ -379,7 +397,34 @@
         <w:rPr>
           <w:color w:val="FF0000"/>
         </w:rPr>
-        <w:t xml:space="preserve">Background on GTIN, </w:t>
+        <w:t>Background on GTIN</w:t>
+      </w:r>
+      <w:r>
+        <w:rPr>
+          <w:color w:val="FF0000"/>
+        </w:rPr>
+        <w:t xml:space="preserve"> from </w:t>
+      </w:r>
+      <w:hyperlink r:id="rId9" w:history="1">
+        <w:r>
+          <w:rPr>
+            <w:rStyle w:val="Hyperlink"/>
+          </w:rPr>
+          <w:t>www.gs1.org</w:t>
+        </w:r>
+      </w:hyperlink>
+    </w:p>
+    <w:p>
+      <w:pPr>
+        <w:rPr>
+          <w:color w:val="FF0000"/>
+        </w:rPr>
+      </w:pPr>
+      <w:r>
+        <w:rPr>
+          <w:color w:val="FF0000"/>
+        </w:rPr>
+        <w:t xml:space="preserve">, </w:t>
       </w:r>
       <w:r>
         <w:rPr>
@@ -397,7 +442,43 @@
         <w:rPr>
           <w:color w:val="FF0000"/>
         </w:rPr>
-        <w:t xml:space="preserve"> Describe format (</w:t>
+        <w:t xml:space="preserve"> Describe </w:t>
+      </w:r>
+      <w:r>
+        <w:rPr>
+          <w:color w:val="FF0000"/>
+        </w:rPr>
+        <w:t xml:space="preserve">various </w:t>
+      </w:r>
+      <w:r>
+        <w:rPr>
+          <w:color w:val="FF0000"/>
+        </w:rPr>
+        <w:t>format</w:t>
+      </w:r>
+      <w:r>
+        <w:rPr>
+          <w:color w:val="FF0000"/>
+        </w:rPr>
+        <w:t>s for</w:t>
+      </w:r>
+      <w:r>
+        <w:rPr>
+          <w:color w:val="FF0000"/>
+        </w:rPr>
+        <w:t xml:space="preserve"> </w:t>
+      </w:r>
+      <w:r>
+        <w:rPr>
+          <w:color w:val="FF0000"/>
+        </w:rPr>
+        <w:t>GTIN =</w:t>
+      </w:r>
+      <w:r>
+        <w:rPr>
+          <w:color w:val="FF0000"/>
+        </w:rPr>
+        <w:t>(</w:t>
       </w:r>
       <w:proofErr w:type="spellStart"/>
       <w:r>
@@ -406,149 +487,306 @@
         </w:rPr>
         <w:t>companycode</w:t>
       </w:r>
+      <w:r>
+        <w:rPr>
+          <w:color w:val="FF0000"/>
+        </w:rPr>
+        <w:t>+</w:t>
+      </w:r>
+      <w:r>
+        <w:rPr>
+          <w:color w:val="FF0000"/>
+        </w:rPr>
+        <w:t>Itemcode</w:t>
+      </w:r>
       <w:proofErr w:type="spellEnd"/>
       <w:r>
         <w:rPr>
           <w:color w:val="FF0000"/>
         </w:rPr>
-        <w:t xml:space="preserve"> </w:t>
+        <w:t xml:space="preserve">) How many unique companies and </w:t>
       </w:r>
       <w:proofErr w:type="spellStart"/>
       <w:r>
         <w:rPr>
           <w:color w:val="FF0000"/>
         </w:rPr>
-        <w:t>Itemcode</w:t>
+        <w:t>itemID’s</w:t>
       </w:r>
       <w:proofErr w:type="spellEnd"/>
       <w:r>
         <w:rPr>
           <w:color w:val="FF0000"/>
         </w:rPr>
-        <w:t xml:space="preserve">) How many unique companies and </w:t>
+        <w:t xml:space="preserve"> can it encode.  </w:t>
+      </w:r>
+      <w:r>
+        <w:rPr>
+          <w:color w:val="FF0000"/>
+        </w:rPr>
+        <w:t xml:space="preserve">We have GTIN-13, there are a few others.  </w:t>
+      </w:r>
+      <w:r>
+        <w:rPr>
+          <w:color w:val="FF0000"/>
+        </w:rPr>
+        <w:t>Appears that there is not an open source version of the complete database, trading partners publish their data to companies selling the products?</w:t>
+      </w:r>
+      <w:r>
+        <w:rPr>
+          <w:color w:val="FF0000"/>
+        </w:rPr>
+        <w:t xml:space="preserve"> Can we explain why? Explain why price is not in this database.</w:t>
+      </w:r>
+    </w:p>
+    <w:p>
+      <w:pPr>
+        <w:rPr>
+          <w:color w:val="FF0000"/>
+        </w:rPr>
+      </w:pPr>
+      <w:r>
+        <w:rPr>
+          <w:color w:val="FF0000"/>
+        </w:rPr>
+        <w:t xml:space="preserve">EER diagram– Randy working on this.   Steps in MySQL to create EER, Reverse engineering </w:t>
+      </w:r>
+      <w:r>
+        <w:rPr>
+          <w:color w:val="FF0000"/>
+        </w:rPr>
+        <w:t xml:space="preserve">the schema in MySQL </w:t>
+      </w:r>
+      <w:r>
+        <w:rPr>
+          <w:color w:val="FF0000"/>
+        </w:rPr>
+        <w:t>didn’t</w:t>
+      </w:r>
+      <w:r>
+        <w:rPr>
+          <w:color w:val="FF0000"/>
+        </w:rPr>
+        <w:t xml:space="preserve"> bring in the tables</w:t>
+      </w:r>
+      <w:r>
+        <w:rPr>
+          <w:color w:val="FF0000"/>
+        </w:rPr>
+        <w:t>.  Data Export to SQL</w:t>
+      </w:r>
+      <w:r>
+        <w:rPr>
+          <w:color w:val="FF0000"/>
+        </w:rPr>
+        <w:t xml:space="preserve"> script</w:t>
+      </w:r>
+      <w:r>
+        <w:rPr>
+          <w:color w:val="FF0000"/>
+        </w:rPr>
+        <w:t xml:space="preserve">, import </w:t>
       </w:r>
       <w:proofErr w:type="spellStart"/>
       <w:r>
         <w:rPr>
           <w:color w:val="FF0000"/>
         </w:rPr>
-        <w:t>itemID’s</w:t>
+        <w:t>mysql</w:t>
       </w:r>
       <w:proofErr w:type="spellEnd"/>
       <w:r>
         <w:rPr>
           <w:color w:val="FF0000"/>
         </w:rPr>
-        <w:t xml:space="preserve"> can it encode.  Appears that there is not an open source version of the complete database, trading partners publish their data to companies selling the products?</w:t>
-      </w:r>
-    </w:p>
-    <w:p>
-      <w:pPr>
-        <w:rPr>
-          <w:color w:val="FF0000"/>
-        </w:rPr>
-      </w:pPr>
-      <w:r>
-        <w:rPr>
-          <w:color w:val="FF0000"/>
-        </w:rPr>
-        <w:t xml:space="preserve">EER diagram– Randy working on this.   Steps in MySQL to create EER, Reverse engineering didn’t work.  Data Export to SQL, import </w:t>
-      </w:r>
+        <w:t xml:space="preserve"> reverse engineer script does work, steps to explore and define relationships</w:t>
+      </w:r>
+      <w:r>
+        <w:rPr>
+          <w:color w:val="FF0000"/>
+        </w:rPr>
+        <w:t xml:space="preserve">.  </w:t>
+      </w:r>
+      <w:r>
+        <w:rPr>
+          <w:color w:val="FF0000"/>
+        </w:rPr>
+        <w:t>Need e</w:t>
+      </w:r>
+      <w:r>
+        <w:rPr>
+          <w:color w:val="FF0000"/>
+        </w:rPr>
+        <w:t>xplanation</w:t>
+      </w:r>
+      <w:r>
+        <w:rPr>
+          <w:color w:val="FF0000"/>
+        </w:rPr>
+        <w:t xml:space="preserve"> of </w:t>
+      </w:r>
+      <w:r>
+        <w:rPr>
+          <w:color w:val="FF0000"/>
+        </w:rPr>
+        <w:t xml:space="preserve">nearly empty </w:t>
+      </w:r>
+      <w:r>
+        <w:rPr>
+          <w:color w:val="FF0000"/>
+        </w:rPr>
+        <w:t>s</w:t>
+      </w:r>
+      <w:r>
+        <w:rPr>
+          <w:color w:val="FF0000"/>
+        </w:rPr>
+        <w:t>keleton tables found with just a few records</w:t>
+      </w:r>
+      <w:r>
+        <w:rPr>
+          <w:color w:val="FF0000"/>
+        </w:rPr>
+        <w:t xml:space="preserve">.  Base our queries on the </w:t>
+      </w:r>
+    </w:p>
+    <w:p>
+      <w:pPr>
+        <w:rPr>
+          <w:color w:val="FF0000"/>
+        </w:rPr>
+      </w:pPr>
+      <w:r>
+        <w:rPr>
+          <w:color w:val="FF0000"/>
+        </w:rPr>
+        <w:t>EER Graphic</w:t>
+      </w:r>
+    </w:p>
+    <w:p>
+      <w:pPr>
+        <w:rPr>
+          <w:color w:val="FF0000"/>
+        </w:rPr>
+      </w:pPr>
+      <w:r>
+        <w:rPr>
+          <w:color w:val="FF0000"/>
+        </w:rPr>
+        <w:t xml:space="preserve">Queries: Basic stats on each table, records, keys, </w:t>
+      </w:r>
+      <w:r>
+        <w:rPr>
+          <w:color w:val="FF0000"/>
+        </w:rPr>
+        <w:t>do</w:t>
+      </w:r>
+      <w:r>
+        <w:rPr>
+          <w:color w:val="FF0000"/>
+        </w:rPr>
+        <w:t xml:space="preserve"> we need to add indexes</w:t>
+      </w:r>
+      <w:r>
+        <w:rPr>
+          <w:color w:val="FF0000"/>
+        </w:rPr>
+        <w:t>?  File size of zipped, unzipped, and MySQL database.</w:t>
+      </w:r>
+      <w:r>
+        <w:rPr>
+          <w:color w:val="FF0000"/>
+        </w:rPr>
+        <w:t xml:space="preserve">  Create several example</w:t>
+      </w:r>
+      <w:r>
+        <w:rPr>
+          <w:color w:val="FF0000"/>
+        </w:rPr>
+        <w:t xml:space="preserve"> summary queries, a few charts:</w:t>
+      </w:r>
+    </w:p>
+    <w:p>
+      <w:pPr>
+        <w:pStyle w:val="ListParagraph"/>
+        <w:numPr>
+          <w:ilvl w:val="0"/>
+          <w:numId w:val="4"/>
+        </w:numPr>
+        <w:rPr>
+          <w:color w:val="FF0000"/>
+        </w:rPr>
+      </w:pPr>
       <w:proofErr w:type="spellStart"/>
       <w:r>
         <w:rPr>
           <w:color w:val="FF0000"/>
         </w:rPr>
-        <w:t>mysql</w:t>
+        <w:t>ItemCount</w:t>
       </w:r>
       <w:proofErr w:type="spellEnd"/>
       <w:r>
         <w:rPr>
           <w:color w:val="FF0000"/>
         </w:rPr>
-        <w:t xml:space="preserve"> reverse engineer script does work, steps to explore and define relationships</w:t>
-      </w:r>
-      <w:r>
-        <w:rPr>
-          <w:color w:val="FF0000"/>
-        </w:rPr>
-        <w:t xml:space="preserve">.  </w:t>
-      </w:r>
-      <w:r>
-        <w:rPr>
-          <w:color w:val="FF0000"/>
-        </w:rPr>
-        <w:t>Explanation</w:t>
-      </w:r>
-      <w:r>
-        <w:rPr>
-          <w:color w:val="FF0000"/>
-        </w:rPr>
-        <w:t xml:space="preserve"> of </w:t>
-      </w:r>
-      <w:r>
-        <w:rPr>
-          <w:color w:val="FF0000"/>
-        </w:rPr>
-        <w:t xml:space="preserve">nearly empty </w:t>
-      </w:r>
-      <w:r>
-        <w:rPr>
-          <w:color w:val="FF0000"/>
-        </w:rPr>
-        <w:t>Skeleton tables found with just a few records</w:t>
-      </w:r>
-    </w:p>
-    <w:p>
-      <w:pPr>
-        <w:rPr>
-          <w:color w:val="FF0000"/>
-        </w:rPr>
-      </w:pPr>
-      <w:r>
-        <w:rPr>
-          <w:color w:val="FF0000"/>
-        </w:rPr>
-        <w:t>EER Graphic</w:t>
-      </w:r>
-    </w:p>
-    <w:p>
-      <w:pPr>
-        <w:rPr>
-          <w:color w:val="FF0000"/>
-        </w:rPr>
-      </w:pPr>
-      <w:r>
-        <w:rPr>
-          <w:color w:val="FF0000"/>
-        </w:rPr>
-        <w:t xml:space="preserve">Queries: Basic stats on each table, records, keys, </w:t>
-      </w:r>
-      <w:bookmarkStart w:id="0" w:name="_GoBack"/>
-      <w:bookmarkEnd w:id="0"/>
-      <w:r>
-        <w:rPr>
-          <w:color w:val="FF0000"/>
-        </w:rPr>
-        <w:t>do</w:t>
-      </w:r>
-      <w:r>
-        <w:rPr>
-          <w:color w:val="FF0000"/>
-        </w:rPr>
-        <w:t xml:space="preserve"> we need to add indexes</w:t>
-      </w:r>
-      <w:r>
-        <w:rPr>
-          <w:color w:val="FF0000"/>
-        </w:rPr>
-        <w:t>?  File size of zipped, unzipped, and MySQL database.</w:t>
-      </w:r>
-      <w:r>
-        <w:rPr>
-          <w:color w:val="FF0000"/>
-        </w:rPr>
-        <w:t xml:space="preserve">  Create several example summary queries, a few charts.  Use Excel </w:t>
+        <w:t xml:space="preserve"> by Company</w:t>
+      </w:r>
+    </w:p>
+    <w:p>
+      <w:pPr>
+        <w:pStyle w:val="ListParagraph"/>
+        <w:numPr>
+          <w:ilvl w:val="0"/>
+          <w:numId w:val="4"/>
+        </w:numPr>
+        <w:rPr>
+          <w:color w:val="FF0000"/>
+        </w:rPr>
+      </w:pPr>
+      <w:r>
+        <w:rPr>
+          <w:color w:val="FF0000"/>
+        </w:rPr>
+        <w:t>Brand Count by company</w:t>
+      </w:r>
+    </w:p>
+    <w:p>
+      <w:pPr>
+        <w:pStyle w:val="ListParagraph"/>
+        <w:numPr>
+          <w:ilvl w:val="0"/>
+          <w:numId w:val="4"/>
+        </w:numPr>
+        <w:rPr>
+          <w:color w:val="FF0000"/>
+        </w:rPr>
+      </w:pPr>
+      <w:r>
+        <w:rPr>
+          <w:color w:val="FF0000"/>
+        </w:rPr>
+        <w:t xml:space="preserve">Average Package </w:t>
+      </w:r>
+      <w:proofErr w:type="gramStart"/>
+      <w:r>
+        <w:rPr>
+          <w:color w:val="FF0000"/>
+        </w:rPr>
+        <w:t>size ?</w:t>
+      </w:r>
+      <w:proofErr w:type="gramEnd"/>
+    </w:p>
+    <w:p>
+      <w:pPr>
+        <w:rPr>
+          <w:color w:val="FF0000"/>
+        </w:rPr>
+      </w:pPr>
+      <w:r>
+        <w:rPr>
+          <w:color w:val="FF0000"/>
+        </w:rPr>
+        <w:t xml:space="preserve">Use Excel </w:t>
       </w:r>
       <w:proofErr w:type="spellStart"/>
       <w:r>
@@ -564,7 +802,7 @@
         </w:rPr>
         <w:t xml:space="preserve"> for charts, need to install SQL connector </w:t>
       </w:r>
-      <w:hyperlink r:id="rId7" w:history="1">
+      <w:hyperlink r:id="rId10" w:history="1">
         <w:r>
           <w:rPr>
             <w:rStyle w:val="Hyperlink"/>
@@ -583,6 +821,120 @@
         <w:rPr>
           <w:color w:val="FF0000"/>
         </w:rPr>
+        <w:t xml:space="preserve">Insights: </w:t>
+      </w:r>
+    </w:p>
+    <w:p>
+      <w:pPr>
+        <w:pStyle w:val="ListParagraph"/>
+        <w:numPr>
+          <w:ilvl w:val="0"/>
+          <w:numId w:val="3"/>
+        </w:numPr>
+        <w:rPr>
+          <w:color w:val="FF0000"/>
+        </w:rPr>
+      </w:pPr>
+      <w:r>
+        <w:rPr>
+          <w:color w:val="FF0000"/>
+        </w:rPr>
+        <w:t>Average package size</w:t>
+      </w:r>
+    </w:p>
+    <w:p>
+      <w:pPr>
+        <w:pStyle w:val="ListParagraph"/>
+        <w:numPr>
+          <w:ilvl w:val="0"/>
+          <w:numId w:val="3"/>
+        </w:numPr>
+        <w:rPr>
+          <w:color w:val="FF0000"/>
+        </w:rPr>
+      </w:pPr>
+      <w:r>
+        <w:rPr>
+          <w:color w:val="FF0000"/>
+        </w:rPr>
+        <w:t xml:space="preserve">Min max </w:t>
+      </w:r>
+      <w:proofErr w:type="spellStart"/>
+      <w:r>
+        <w:rPr>
+          <w:color w:val="FF0000"/>
+        </w:rPr>
+        <w:t>avg</w:t>
+      </w:r>
+      <w:proofErr w:type="spellEnd"/>
+      <w:r>
+        <w:rPr>
+          <w:color w:val="FF0000"/>
+        </w:rPr>
+        <w:t xml:space="preserve"> number of items per company. </w:t>
+      </w:r>
+    </w:p>
+    <w:p>
+      <w:pPr>
+        <w:pStyle w:val="ListParagraph"/>
+        <w:numPr>
+          <w:ilvl w:val="0"/>
+          <w:numId w:val="3"/>
+        </w:numPr>
+        <w:rPr>
+          <w:color w:val="FF0000"/>
+        </w:rPr>
+      </w:pPr>
+      <w:r>
+        <w:rPr>
+          <w:color w:val="FF0000"/>
+        </w:rPr>
+        <w:t>Brands per company</w:t>
+      </w:r>
+    </w:p>
+    <w:p>
+      <w:pPr>
+        <w:pStyle w:val="ListParagraph"/>
+        <w:numPr>
+          <w:ilvl w:val="0"/>
+          <w:numId w:val="3"/>
+        </w:numPr>
+        <w:rPr>
+          <w:color w:val="FF0000"/>
+        </w:rPr>
+      </w:pPr>
+      <w:r>
+        <w:rPr>
+          <w:color w:val="FF0000"/>
+        </w:rPr>
+        <w:lastRenderedPageBreak/>
+        <w:t>Ease of using MySQL for relationships, queries, data exploration</w:t>
+      </w:r>
+    </w:p>
+    <w:p>
+      <w:pPr>
+        <w:rPr>
+          <w:color w:val="FF0000"/>
+        </w:rPr>
+      </w:pPr>
+    </w:p>
+    <w:p>
+      <w:pPr>
+        <w:rPr>
+          <w:color w:val="FF0000"/>
+        </w:rPr>
+        <w:sectPr>
+          <w:type w:val="continuous"/>
+          <w:pgSz w:w="12240" w:h="15840"/>
+          <w:pgMar w:top="1440" w:right="1440" w:bottom="1440" w:left="1440" w:header="720" w:footer="720" w:gutter="0"/>
+          <w:cols w:num="2" w:space="720"/>
+          <w:docGrid w:linePitch="360"/>
+        </w:sectPr>
+      </w:pPr>
+      <w:r>
+        <w:rPr>
+          <w:color w:val="FF0000"/>
+        </w:rPr>
         <w:t xml:space="preserve">Summary, what we learned with each of us working on our own local copy, </w:t>
       </w:r>
       <w:r>
@@ -591,18 +943,525 @@
         </w:rPr>
         <w:t>vs a web version if we can get that working.</w:t>
       </w:r>
-    </w:p>
-    <w:p>
-      <w:pPr>
-        <w:rPr>
-          <w:color w:val="FF0000"/>
-        </w:rPr>
-      </w:pPr>
-      <w:r>
-        <w:rPr>
-          <w:color w:val="FF0000"/>
-        </w:rPr>
-        <w:t>Challenges, what we liked, didn’t like.</w:t>
+      <w:r>
+        <w:rPr>
+          <w:color w:val="FF0000"/>
+        </w:rPr>
+        <w:br w:type="page"/>
+      </w:r>
+    </w:p>
+    <w:p>
+      <w:pPr>
+        <w:jc w:val="center"/>
+        <w:rPr>
+          <w:color w:val="000000" w:themeColor="text1"/>
+        </w:rPr>
+      </w:pPr>
+      <w:r>
+        <w:rPr>
+          <w:color w:val="000000" w:themeColor="text1"/>
+        </w:rPr>
+        <w:lastRenderedPageBreak/>
+        <w:t>Appendix</w:t>
+      </w:r>
+    </w:p>
+    <w:p>
+      <w:pPr>
+        <w:rPr>
+          <w:color w:val="000000" w:themeColor="text1"/>
+        </w:rPr>
+      </w:pPr>
+      <w:proofErr w:type="spellStart"/>
+      <w:r>
+        <w:rPr>
+          <w:color w:val="000000" w:themeColor="text1"/>
+        </w:rPr>
+        <w:t>Github</w:t>
+      </w:r>
+      <w:proofErr w:type="spellEnd"/>
+      <w:r>
+        <w:rPr>
+          <w:color w:val="000000" w:themeColor="text1"/>
+        </w:rPr>
+        <w:t xml:space="preserve"> Repository </w:t>
+      </w:r>
+      <w:hyperlink r:id="rId11" w:history="1">
+        <w:r>
+          <w:rPr>
+            <w:rStyle w:val="Hyperlink"/>
+          </w:rPr>
+          <w:t>https://github.com/rlisbona/MSDS-7330-Term-Paper-1</w:t>
+        </w:r>
+      </w:hyperlink>
+    </w:p>
+    <w:p>
+      <w:pPr>
+        <w:rPr>
+          <w:color w:val="000000" w:themeColor="text1"/>
+        </w:rPr>
+      </w:pPr>
+    </w:p>
+    <w:p>
+      <w:pPr>
+        <w:rPr>
+          <w:color w:val="000000" w:themeColor="text1"/>
+        </w:rPr>
+      </w:pPr>
+      <w:r>
+        <w:rPr>
+          <w:color w:val="000000" w:themeColor="text1"/>
+        </w:rPr>
+        <w:t>Data Sources</w:t>
+      </w:r>
+    </w:p>
+    <w:p>
+      <w:pPr>
+        <w:rPr>
+          <w:color w:val="FF0000"/>
+        </w:rPr>
+        <w:sectPr>
+          <w:pgSz w:w="12240" w:h="15840"/>
+          <w:pgMar w:top="1440" w:right="1440" w:bottom="1440" w:left="1440" w:header="720" w:footer="720" w:gutter="0"/>
+          <w:cols w:space="720"/>
+          <w:docGrid w:linePitch="360"/>
+        </w:sectPr>
+      </w:pPr>
+    </w:p>
+    <w:tbl>
+      <w:tblPr>
+        <w:tblStyle w:val="TableGrid"/>
+        <w:tblW w:w="10123" w:type="dxa"/>
+        <w:tblLook w:val="04A0" w:firstRow="1" w:lastRow="0" w:firstColumn="1" w:lastColumn="0" w:noHBand="0" w:noVBand="1"/>
+      </w:tblPr>
+      <w:tblGrid>
+        <w:gridCol w:w="4788"/>
+        <w:gridCol w:w="5335"/>
+      </w:tblGrid>
+      <w:tr>
+        <w:trPr>
+          <w:trHeight w:val="467"/>
+        </w:trPr>
+        <w:tc>
+          <w:tcPr>
+            <w:tcW w:w="4788" w:type="dxa"/>
+          </w:tcPr>
+          <w:p>
+            <w:pPr>
+              <w:rPr>
+                <w:color w:val="FF0000"/>
+              </w:rPr>
+            </w:pPr>
+            <w:r>
+              <w:rPr>
+                <w:color w:val="000000" w:themeColor="text1"/>
+              </w:rPr>
+              <w:t xml:space="preserve">Product Open Data – Subset </w:t>
+            </w:r>
+            <w:r>
+              <w:rPr>
+                <w:color w:val="000000" w:themeColor="text1"/>
+              </w:rPr>
+              <w:t>of GTIN</w:t>
+            </w:r>
+          </w:p>
+        </w:tc>
+        <w:tc>
+          <w:tcPr>
+            <w:tcW w:w="5335" w:type="dxa"/>
+          </w:tcPr>
+          <w:p>
+            <w:pPr>
+              <w:rPr>
+                <w:color w:val="FF0000"/>
+              </w:rPr>
+            </w:pPr>
+            <w:hyperlink r:id="rId12" w:history="1">
+              <w:r>
+                <w:rPr>
+                  <w:rStyle w:val="Hyperlink"/>
+                </w:rPr>
+                <w:t>http://www.product-open-data.com/en/1-home.html</w:t>
+              </w:r>
+            </w:hyperlink>
+          </w:p>
+        </w:tc>
+      </w:tr>
+      <w:tr>
+        <w:trPr>
+          <w:trHeight w:val="157"/>
+        </w:trPr>
+        <w:tc>
+          <w:tcPr>
+            <w:tcW w:w="4788" w:type="dxa"/>
+          </w:tcPr>
+          <w:p>
+            <w:pPr>
+              <w:rPr>
+                <w:color w:val="FF0000"/>
+              </w:rPr>
+            </w:pPr>
+            <w:r>
+              <w:rPr>
+                <w:color w:val="000000" w:themeColor="text1"/>
+              </w:rPr>
+              <w:t>POD database SQL Create and Load</w:t>
+            </w:r>
+          </w:p>
+        </w:tc>
+        <w:tc>
+          <w:tcPr>
+            <w:tcW w:w="5335" w:type="dxa"/>
+          </w:tcPr>
+          <w:p>
+            <w:pPr>
+              <w:rPr>
+                <w:color w:val="FF0000"/>
+              </w:rPr>
+            </w:pPr>
+            <w:hyperlink r:id="rId13" w:history="1">
+              <w:r>
+                <w:rPr>
+                  <w:rStyle w:val="Hyperlink"/>
+                </w:rPr>
+                <w:t>http://www.product-open-data.com/docs/pod_web_2014.01.01_01.sql.gz</w:t>
+              </w:r>
+            </w:hyperlink>
+          </w:p>
+          <w:p>
+            <w:pPr>
+              <w:rPr>
+                <w:color w:val="FF0000"/>
+              </w:rPr>
+            </w:pPr>
+          </w:p>
+        </w:tc>
+      </w:tr>
+      <w:tr>
+        <w:trPr>
+          <w:trHeight w:val="157"/>
+        </w:trPr>
+        <w:tc>
+          <w:tcPr>
+            <w:tcW w:w="4788" w:type="dxa"/>
+          </w:tcPr>
+          <w:p>
+            <w:pPr>
+              <w:rPr>
+                <w:color w:val="FF0000"/>
+              </w:rPr>
+            </w:pPr>
+            <w:r>
+              <w:rPr>
+                <w:color w:val="000000" w:themeColor="text1"/>
+              </w:rPr>
+              <w:t>POD database Specification</w:t>
+            </w:r>
+          </w:p>
+        </w:tc>
+        <w:tc>
+          <w:tcPr>
+            <w:tcW w:w="5335" w:type="dxa"/>
+          </w:tcPr>
+          <w:p>
+            <w:pPr>
+              <w:rPr>
+                <w:color w:val="FF0000"/>
+              </w:rPr>
+            </w:pPr>
+            <w:hyperlink r:id="rId14" w:history="1">
+              <w:r>
+                <w:rPr>
+                  <w:rStyle w:val="Hyperlink"/>
+                </w:rPr>
+                <w:t>http://www.product-open-data.com/docs/POD-SPECS-2013.11.13_01.xlsx</w:t>
+              </w:r>
+            </w:hyperlink>
+          </w:p>
+          <w:p>
+            <w:pPr>
+              <w:rPr>
+                <w:color w:val="FF0000"/>
+              </w:rPr>
+            </w:pPr>
+          </w:p>
+        </w:tc>
+      </w:tr>
+      <w:tr>
+        <w:trPr>
+          <w:trHeight w:val="148"/>
+        </w:trPr>
+        <w:tc>
+          <w:tcPr>
+            <w:tcW w:w="4788" w:type="dxa"/>
+          </w:tcPr>
+          <w:p>
+            <w:pPr>
+              <w:rPr>
+                <w:color w:val="FF0000"/>
+              </w:rPr>
+            </w:pPr>
+            <w:r>
+              <w:rPr>
+                <w:color w:val="000000" w:themeColor="text1"/>
+              </w:rPr>
+              <w:t>BSIN – Brand to Product (JSON)</w:t>
+            </w:r>
+          </w:p>
+        </w:tc>
+        <w:tc>
+          <w:tcPr>
+            <w:tcW w:w="5335" w:type="dxa"/>
+          </w:tcPr>
+          <w:p>
+            <w:pPr>
+              <w:rPr>
+                <w:color w:val="FF0000"/>
+              </w:rPr>
+            </w:pPr>
+            <w:hyperlink r:id="rId15" w:history="1">
+              <w:r>
+                <w:rPr>
+                  <w:rStyle w:val="Hyperlink"/>
+                </w:rPr>
+                <w:t>http://brand-okfn.herokuapp.com/brand/api/v1/brand/?format=json</w:t>
+              </w:r>
+            </w:hyperlink>
+          </w:p>
+          <w:p>
+            <w:pPr>
+              <w:rPr>
+                <w:color w:val="FF0000"/>
+              </w:rPr>
+            </w:pPr>
+          </w:p>
+        </w:tc>
+      </w:tr>
+      <w:tr>
+        <w:trPr>
+          <w:trHeight w:val="148"/>
+        </w:trPr>
+        <w:tc>
+          <w:tcPr>
+            <w:tcW w:w="4788" w:type="dxa"/>
+          </w:tcPr>
+          <w:p>
+            <w:pPr>
+              <w:rPr>
+                <w:color w:val="FF0000"/>
+              </w:rPr>
+            </w:pPr>
+            <w:r>
+              <w:rPr>
+                <w:color w:val="000000" w:themeColor="text1"/>
+              </w:rPr>
+              <w:t>GS1.org – Standards Organization for GTIN</w:t>
+            </w:r>
+          </w:p>
+        </w:tc>
+        <w:tc>
+          <w:tcPr>
+            <w:tcW w:w="5335" w:type="dxa"/>
+          </w:tcPr>
+          <w:p>
+            <w:pPr>
+              <w:rPr>
+                <w:color w:val="FF0000"/>
+              </w:rPr>
+            </w:pPr>
+            <w:hyperlink r:id="rId16" w:history="1">
+              <w:r>
+                <w:rPr>
+                  <w:rStyle w:val="Hyperlink"/>
+                </w:rPr>
+                <w:t>http://www.gs1.org/</w:t>
+              </w:r>
+            </w:hyperlink>
+          </w:p>
+          <w:p>
+            <w:pPr>
+              <w:rPr>
+                <w:color w:val="FF0000"/>
+              </w:rPr>
+            </w:pPr>
+          </w:p>
+        </w:tc>
+      </w:tr>
+      <w:tr>
+        <w:trPr>
+          <w:trHeight w:val="148"/>
+        </w:trPr>
+        <w:tc>
+          <w:tcPr>
+            <w:tcW w:w="4788" w:type="dxa"/>
+          </w:tcPr>
+          <w:p>
+            <w:pPr>
+              <w:rPr>
+                <w:color w:val="FF0000"/>
+              </w:rPr>
+            </w:pPr>
+          </w:p>
+        </w:tc>
+        <w:tc>
+          <w:tcPr>
+            <w:tcW w:w="5335" w:type="dxa"/>
+          </w:tcPr>
+          <w:p>
+            <w:pPr>
+              <w:rPr>
+                <w:color w:val="FF0000"/>
+              </w:rPr>
+            </w:pPr>
+          </w:p>
+        </w:tc>
+      </w:tr>
+    </w:tbl>
+    <w:p>
+      <w:pPr>
+        <w:rPr>
+          <w:color w:val="000000" w:themeColor="text1"/>
+        </w:rPr>
+      </w:pPr>
+    </w:p>
+    <w:p>
+      <w:pPr>
+        <w:rPr>
+          <w:color w:val="000000" w:themeColor="text1"/>
+        </w:rPr>
+      </w:pPr>
+      <w:r>
+        <w:rPr>
+          <w:color w:val="000000" w:themeColor="text1"/>
+        </w:rPr>
+        <w:t>Related works</w:t>
+      </w:r>
+    </w:p>
+    <w:tbl>
+      <w:tblPr>
+        <w:tblStyle w:val="TableGrid"/>
+        <w:tblW w:w="0" w:type="auto"/>
+        <w:tblLook w:val="04A0" w:firstRow="1" w:lastRow="0" w:firstColumn="1" w:lastColumn="0" w:noHBand="0" w:noVBand="1"/>
+      </w:tblPr>
+      <w:tblGrid>
+        <w:gridCol w:w="4788"/>
+        <w:gridCol w:w="4788"/>
+      </w:tblGrid>
+      <w:tr>
+        <w:tc>
+          <w:tcPr>
+            <w:tcW w:w="4788" w:type="dxa"/>
+          </w:tcPr>
+          <w:p>
+            <w:pPr>
+              <w:rPr>
+                <w:color w:val="000000" w:themeColor="text1"/>
+              </w:rPr>
+            </w:pPr>
+            <w:r>
+              <w:rPr>
+                <w:color w:val="000000" w:themeColor="text1"/>
+              </w:rPr>
+              <w:t>None found so far</w:t>
+            </w:r>
+          </w:p>
+        </w:tc>
+        <w:tc>
+          <w:tcPr>
+            <w:tcW w:w="4788" w:type="dxa"/>
+          </w:tcPr>
+          <w:p>
+            <w:pPr>
+              <w:rPr>
+                <w:color w:val="000000" w:themeColor="text1"/>
+              </w:rPr>
+            </w:pPr>
+          </w:p>
+        </w:tc>
+      </w:tr>
+      <w:tr>
+        <w:tc>
+          <w:tcPr>
+            <w:tcW w:w="4788" w:type="dxa"/>
+          </w:tcPr>
+          <w:p>
+            <w:pPr>
+              <w:rPr>
+                <w:color w:val="FF0000"/>
+              </w:rPr>
+            </w:pPr>
+          </w:p>
+        </w:tc>
+        <w:tc>
+          <w:tcPr>
+            <w:tcW w:w="4788" w:type="dxa"/>
+          </w:tcPr>
+          <w:p>
+            <w:pPr>
+              <w:rPr>
+                <w:color w:val="FF0000"/>
+              </w:rPr>
+            </w:pPr>
+          </w:p>
+        </w:tc>
+      </w:tr>
+    </w:tbl>
+    <w:p>
+      <w:pPr>
+        <w:rPr>
+          <w:color w:val="FF0000"/>
+        </w:rPr>
+      </w:pPr>
+    </w:p>
+    <w:p>
+      <w:pPr>
+        <w:rPr>
+          <w:color w:val="FF0000"/>
+        </w:rPr>
+      </w:pPr>
+      <w:r>
+        <w:rPr>
+          <w:color w:val="FF0000"/>
+        </w:rPr>
+        <w:t>POD Database</w:t>
+      </w:r>
+    </w:p>
+    <w:p>
+      <w:pPr>
+        <w:rPr>
+          <w:color w:val="FF0000"/>
+        </w:rPr>
+      </w:pPr>
+      <w:r>
+        <w:rPr>
+          <w:noProof/>
+          <w:color w:val="FF0000"/>
+        </w:rPr>
+        <w:object w:dxaOrig="1440" w:dyaOrig="1440" w14:anchorId="7B7E7FB4">
+          <v:shapetype id="_x0000_t75" coordsize="21600,21600" o:spt="75" o:preferrelative="t" path="m@4@5l@4@11@9@11@9@5xe" filled="f" stroked="f">
+            <v:stroke joinstyle="miter"/>
+            <v:formulas>
+              <v:f eqn="if lineDrawn pixelLineWidth 0"/>
+              <v:f eqn="sum @0 1 0"/>
+              <v:f eqn="sum 0 0 @1"/>
+              <v:f eqn="prod @2 1 2"/>
+              <v:f eqn="prod @3 21600 pixelWidth"/>
+              <v:f eqn="prod @3 21600 pixelHeight"/>
+              <v:f eqn="sum @0 0 1"/>
+              <v:f eqn="prod @6 1 2"/>
+              <v:f eqn="prod @7 21600 pixelWidth"/>
+              <v:f eqn="sum @8 21600 0"/>
+              <v:f eqn="prod @7 21600 pixelHeight"/>
+              <v:f eqn="sum @10 21600 0"/>
+            </v:formulas>
+            <v:path o:extrusionok="f" gradientshapeok="t" o:connecttype="rect"/>
+            <o:lock v:ext="edit" aspectratio="t"/>
+          </v:shapetype>
+          <v:shape id="_x0000_s1026" type="#_x0000_t75" style="position:absolute;margin-left:0;margin-top:3.75pt;width:429pt;height:255.8pt;z-index:251658240;mso-position-horizontal-relative:text;mso-position-vertical-relative:text">
+            <v:imagedata r:id="rId17" o:title=""/>
+            <w10:wrap type="square"/>
+          </v:shape>
+          <o:OLEObject Type="Embed" ProgID="Excel.Sheet.12" ShapeID="_x0000_s1026" DrawAspect="Content" ObjectID="_1539114388"/>
+        </w:object>
       </w:r>
     </w:p>
     <w:p>
@@ -616,11 +1475,60 @@
       <w:type w:val="continuous"/>
       <w:pgSz w:w="12240" w:h="15840"/>
       <w:pgMar w:top="1440" w:right="1440" w:bottom="1440" w:left="1440" w:header="720" w:footer="720" w:gutter="0"/>
-      <w:cols w:num="2" w:space="720"/>
+      <w:cols w:space="720"/>
       <w:docGrid w:linePitch="360"/>
     </w:sectPr>
   </w:body>
 </w:document>
+</file>
+
+<file path=word/comments.xml><?xml version="1.0" encoding="utf-8"?>
+<w:comments xmlns:wpc="http://schemas.microsoft.com/office/word/2010/wordprocessingCanvas" xmlns:cx="http://schemas.microsoft.com/office/drawing/2014/chartex" xmlns:cx1="http://schemas.microsoft.com/office/drawing/2015/9/8/chartex" xmlns:cx2="http://schemas.microsoft.com/office/drawing/2015/10/21/chartex" xmlns:mc="http://schemas.openxmlformats.org/markup-compatibility/2006" xmlns:o="urn:schemas-microsoft-com:office:office" xmlns:r="http://schemas.openxmlformats.org/officeDocument/2006/relationships" xmlns:m="http://schemas.openxmlformats.org/officeDocument/2006/math" xmlns:v="urn:schemas-microsoft-com:vml" xmlns:wp14="http://schemas.microsoft.com/office/word/2010/wordprocessingDrawing" xmlns:wp="http://schemas.openxmlformats.org/drawingml/2006/wordprocessingDrawing" xmlns:w10="urn:schemas-microsoft-com:office:word" xmlns:w="http://schemas.openxmlformats.org/wordprocessingml/2006/main" xmlns:w14="http://schemas.microsoft.com/office/word/2010/wordml" xmlns:w15="http://schemas.microsoft.com/office/word/2012/wordml" xmlns:w16se="http://schemas.microsoft.com/office/word/2015/wordml/symex" xmlns:wpg="http://schemas.microsoft.com/office/word/2010/wordprocessingGroup" xmlns:wpi="http://schemas.microsoft.com/office/word/2010/wordprocessingInk" xmlns:wne="http://schemas.microsoft.com/office/word/2006/wordml" xmlns:wps="http://schemas.microsoft.com/office/word/2010/wordprocessingShape" mc:Ignorable="w14 w15 w16se wp14">
+  <w:comment w:id="0" w:author="Randy Lisbona" w:date="2016-10-27T22:42:00Z" w:initials="RL">
+    <w:p>
+      <w:pPr>
+        <w:pStyle w:val="CommentText"/>
+      </w:pPr>
+      <w:r>
+        <w:rPr>
+          <w:rStyle w:val="CommentReference"/>
+        </w:rPr>
+        <w:annotationRef/>
+      </w:r>
+      <w:r>
+        <w:t>Professor Woo:</w:t>
+      </w:r>
+    </w:p>
+    <w:p>
+      <w:pPr>
+        <w:pStyle w:val="CommentText"/>
+      </w:pPr>
+      <w:r>
+        <w:t xml:space="preserve">Should this </w:t>
+      </w:r>
+      <w:r>
+        <w:t>paper</w:t>
+      </w:r>
+      <w:r>
+        <w:t xml:space="preserve"> be about using MySQL to explore GTIN data or purely a </w:t>
+      </w:r>
+      <w:r>
+        <w:t>paper</w:t>
+      </w:r>
+      <w:bookmarkStart w:id="1" w:name="_GoBack"/>
+      <w:bookmarkEnd w:id="1"/>
+      <w:r>
+        <w:t xml:space="preserve"> about GTIN?</w:t>
+      </w:r>
+    </w:p>
+  </w:comment>
+</w:comments>
+</file>
+
+<file path=word/commentsExtended.xml><?xml version="1.0" encoding="utf-8"?>
+<w15:commentsEx xmlns:wpc="http://schemas.microsoft.com/office/word/2010/wordprocessingCanvas" xmlns:cx="http://schemas.microsoft.com/office/drawing/2014/chartex" xmlns:cx1="http://schemas.microsoft.com/office/drawing/2015/9/8/chartex" xmlns:cx2="http://schemas.microsoft.com/office/drawing/2015/10/21/chartex" xmlns:mc="http://schemas.openxmlformats.org/markup-compatibility/2006" xmlns:o="urn:schemas-microsoft-com:office:office" xmlns:r="http://schemas.openxmlformats.org/officeDocument/2006/relationships" xmlns:m="http://schemas.openxmlformats.org/officeDocument/2006/math" xmlns:v="urn:schemas-microsoft-com:vml" xmlns:wp14="http://schemas.microsoft.com/office/word/2010/wordprocessingDrawing" xmlns:wp="http://schemas.openxmlformats.org/drawingml/2006/wordprocessingDrawing" xmlns:w10="urn:schemas-microsoft-com:office:word" xmlns:w="http://schemas.openxmlformats.org/wordprocessingml/2006/main" xmlns:w14="http://schemas.microsoft.com/office/word/2010/wordml" xmlns:w15="http://schemas.microsoft.com/office/word/2012/wordml" xmlns:w16se="http://schemas.microsoft.com/office/word/2015/wordml/symex" xmlns:wpg="http://schemas.microsoft.com/office/word/2010/wordprocessingGroup" xmlns:wpi="http://schemas.microsoft.com/office/word/2010/wordprocessingInk" xmlns:wne="http://schemas.microsoft.com/office/word/2006/wordml" xmlns:wps="http://schemas.microsoft.com/office/word/2010/wordprocessingShape" mc:Ignorable="w14 w15 w16se wp14">
+  <w15:commentEx w15:paraId="23DA6EF3" w15:done="0"/>
+</w15:commentsEx>
 </file>
 
 <file path=word/numbering.xml><?xml version="1.0" encoding="utf-8"?>
@@ -712,6 +1620,178 @@
     </w:lvl>
   </w:abstractNum>
   <w:abstractNum w:abstractNumId="1" w15:restartNumberingAfterBreak="0">
+    <w:nsid w:val="520313AE"/>
+    <w:multiLevelType w:val="hybridMultilevel"/>
+    <w:tmpl w:val="7816669C"/>
+    <w:lvl w:ilvl="0" w:tplc="0409000F">
+      <w:start w:val="1"/>
+      <w:numFmt w:val="decimal"/>
+      <w:lvlText w:val="%1."/>
+      <w:lvlJc w:val="left"/>
+      <w:pPr>
+        <w:ind w:left="720" w:hanging="360"/>
+      </w:pPr>
+    </w:lvl>
+    <w:lvl w:ilvl="1" w:tplc="04090019" w:tentative="1">
+      <w:start w:val="1"/>
+      <w:numFmt w:val="lowerLetter"/>
+      <w:lvlText w:val="%2."/>
+      <w:lvlJc w:val="left"/>
+      <w:pPr>
+        <w:ind w:left="1440" w:hanging="360"/>
+      </w:pPr>
+    </w:lvl>
+    <w:lvl w:ilvl="2" w:tplc="0409001B" w:tentative="1">
+      <w:start w:val="1"/>
+      <w:numFmt w:val="lowerRoman"/>
+      <w:lvlText w:val="%3."/>
+      <w:lvlJc w:val="right"/>
+      <w:pPr>
+        <w:ind w:left="2160" w:hanging="180"/>
+      </w:pPr>
+    </w:lvl>
+    <w:lvl w:ilvl="3" w:tplc="0409000F" w:tentative="1">
+      <w:start w:val="1"/>
+      <w:numFmt w:val="decimal"/>
+      <w:lvlText w:val="%4."/>
+      <w:lvlJc w:val="left"/>
+      <w:pPr>
+        <w:ind w:left="2880" w:hanging="360"/>
+      </w:pPr>
+    </w:lvl>
+    <w:lvl w:ilvl="4" w:tplc="04090019" w:tentative="1">
+      <w:start w:val="1"/>
+      <w:numFmt w:val="lowerLetter"/>
+      <w:lvlText w:val="%5."/>
+      <w:lvlJc w:val="left"/>
+      <w:pPr>
+        <w:ind w:left="3600" w:hanging="360"/>
+      </w:pPr>
+    </w:lvl>
+    <w:lvl w:ilvl="5" w:tplc="0409001B" w:tentative="1">
+      <w:start w:val="1"/>
+      <w:numFmt w:val="lowerRoman"/>
+      <w:lvlText w:val="%6."/>
+      <w:lvlJc w:val="right"/>
+      <w:pPr>
+        <w:ind w:left="4320" w:hanging="180"/>
+      </w:pPr>
+    </w:lvl>
+    <w:lvl w:ilvl="6" w:tplc="0409000F" w:tentative="1">
+      <w:start w:val="1"/>
+      <w:numFmt w:val="decimal"/>
+      <w:lvlText w:val="%7."/>
+      <w:lvlJc w:val="left"/>
+      <w:pPr>
+        <w:ind w:left="5040" w:hanging="360"/>
+      </w:pPr>
+    </w:lvl>
+    <w:lvl w:ilvl="7" w:tplc="04090019" w:tentative="1">
+      <w:start w:val="1"/>
+      <w:numFmt w:val="lowerLetter"/>
+      <w:lvlText w:val="%8."/>
+      <w:lvlJc w:val="left"/>
+      <w:pPr>
+        <w:ind w:left="5760" w:hanging="360"/>
+      </w:pPr>
+    </w:lvl>
+    <w:lvl w:ilvl="8" w:tplc="0409001B" w:tentative="1">
+      <w:start w:val="1"/>
+      <w:numFmt w:val="lowerRoman"/>
+      <w:lvlText w:val="%9."/>
+      <w:lvlJc w:val="right"/>
+      <w:pPr>
+        <w:ind w:left="6480" w:hanging="180"/>
+      </w:pPr>
+    </w:lvl>
+  </w:abstractNum>
+  <w:abstractNum w:abstractNumId="2" w15:restartNumberingAfterBreak="0">
+    <w:nsid w:val="699E1298"/>
+    <w:multiLevelType w:val="hybridMultilevel"/>
+    <w:tmpl w:val="E5267FAE"/>
+    <w:lvl w:ilvl="0" w:tplc="0409000F">
+      <w:start w:val="1"/>
+      <w:numFmt w:val="decimal"/>
+      <w:lvlText w:val="%1."/>
+      <w:lvlJc w:val="left"/>
+      <w:pPr>
+        <w:ind w:left="720" w:hanging="360"/>
+      </w:pPr>
+    </w:lvl>
+    <w:lvl w:ilvl="1" w:tplc="04090019" w:tentative="1">
+      <w:start w:val="1"/>
+      <w:numFmt w:val="lowerLetter"/>
+      <w:lvlText w:val="%2."/>
+      <w:lvlJc w:val="left"/>
+      <w:pPr>
+        <w:ind w:left="1440" w:hanging="360"/>
+      </w:pPr>
+    </w:lvl>
+    <w:lvl w:ilvl="2" w:tplc="0409001B" w:tentative="1">
+      <w:start w:val="1"/>
+      <w:numFmt w:val="lowerRoman"/>
+      <w:lvlText w:val="%3."/>
+      <w:lvlJc w:val="right"/>
+      <w:pPr>
+        <w:ind w:left="2160" w:hanging="180"/>
+      </w:pPr>
+    </w:lvl>
+    <w:lvl w:ilvl="3" w:tplc="0409000F" w:tentative="1">
+      <w:start w:val="1"/>
+      <w:numFmt w:val="decimal"/>
+      <w:lvlText w:val="%4."/>
+      <w:lvlJc w:val="left"/>
+      <w:pPr>
+        <w:ind w:left="2880" w:hanging="360"/>
+      </w:pPr>
+    </w:lvl>
+    <w:lvl w:ilvl="4" w:tplc="04090019" w:tentative="1">
+      <w:start w:val="1"/>
+      <w:numFmt w:val="lowerLetter"/>
+      <w:lvlText w:val="%5."/>
+      <w:lvlJc w:val="left"/>
+      <w:pPr>
+        <w:ind w:left="3600" w:hanging="360"/>
+      </w:pPr>
+    </w:lvl>
+    <w:lvl w:ilvl="5" w:tplc="0409001B" w:tentative="1">
+      <w:start w:val="1"/>
+      <w:numFmt w:val="lowerRoman"/>
+      <w:lvlText w:val="%6."/>
+      <w:lvlJc w:val="right"/>
+      <w:pPr>
+        <w:ind w:left="4320" w:hanging="180"/>
+      </w:pPr>
+    </w:lvl>
+    <w:lvl w:ilvl="6" w:tplc="0409000F" w:tentative="1">
+      <w:start w:val="1"/>
+      <w:numFmt w:val="decimal"/>
+      <w:lvlText w:val="%7."/>
+      <w:lvlJc w:val="left"/>
+      <w:pPr>
+        <w:ind w:left="5040" w:hanging="360"/>
+      </w:pPr>
+    </w:lvl>
+    <w:lvl w:ilvl="7" w:tplc="04090019" w:tentative="1">
+      <w:start w:val="1"/>
+      <w:numFmt w:val="lowerLetter"/>
+      <w:lvlText w:val="%8."/>
+      <w:lvlJc w:val="left"/>
+      <w:pPr>
+        <w:ind w:left="5760" w:hanging="360"/>
+      </w:pPr>
+    </w:lvl>
+    <w:lvl w:ilvl="8" w:tplc="0409001B" w:tentative="1">
+      <w:start w:val="1"/>
+      <w:numFmt w:val="lowerRoman"/>
+      <w:lvlText w:val="%9."/>
+      <w:lvlJc w:val="right"/>
+      <w:pPr>
+        <w:ind w:left="6480" w:hanging="180"/>
+      </w:pPr>
+    </w:lvl>
+  </w:abstractNum>
+  <w:abstractNum w:abstractNumId="3" w15:restartNumberingAfterBreak="0">
     <w:nsid w:val="798A70ED"/>
     <w:multiLevelType w:val="hybridMultilevel"/>
     <w:tmpl w:val="2014E016"/>
@@ -855,9 +1935,23 @@
     <w:abstractNumId w:val="0"/>
   </w:num>
   <w:num w:numId="2">
+    <w:abstractNumId w:val="3"/>
+  </w:num>
+  <w:num w:numId="3">
+    <w:abstractNumId w:val="2"/>
+  </w:num>
+  <w:num w:numId="4">
     <w:abstractNumId w:val="1"/>
   </w:num>
 </w:numbering>
+</file>
+
+<file path=word/people.xml><?xml version="1.0" encoding="utf-8"?>
+<w15:people xmlns:wpc="http://schemas.microsoft.com/office/word/2010/wordprocessingCanvas" xmlns:cx="http://schemas.microsoft.com/office/drawing/2014/chartex" xmlns:cx1="http://schemas.microsoft.com/office/drawing/2015/9/8/chartex" xmlns:cx2="http://schemas.microsoft.com/office/drawing/2015/10/21/chartex" xmlns:mc="http://schemas.openxmlformats.org/markup-compatibility/2006" xmlns:o="urn:schemas-microsoft-com:office:office" xmlns:r="http://schemas.openxmlformats.org/officeDocument/2006/relationships" xmlns:m="http://schemas.openxmlformats.org/officeDocument/2006/math" xmlns:v="urn:schemas-microsoft-com:vml" xmlns:wp14="http://schemas.microsoft.com/office/word/2010/wordprocessingDrawing" xmlns:wp="http://schemas.openxmlformats.org/drawingml/2006/wordprocessingDrawing" xmlns:w10="urn:schemas-microsoft-com:office:word" xmlns:w="http://schemas.openxmlformats.org/wordprocessingml/2006/main" xmlns:w14="http://schemas.microsoft.com/office/word/2010/wordml" xmlns:w15="http://schemas.microsoft.com/office/word/2012/wordml" xmlns:w16se="http://schemas.microsoft.com/office/word/2015/wordml/symex" xmlns:wpg="http://schemas.microsoft.com/office/word/2010/wordprocessingGroup" xmlns:wpi="http://schemas.microsoft.com/office/word/2010/wordprocessingInk" xmlns:wne="http://schemas.microsoft.com/office/word/2006/wordml" xmlns:wps="http://schemas.microsoft.com/office/word/2010/wordprocessingShape" mc:Ignorable="w14 w15 w16se wp14">
+  <w15:person w15:author="Randy Lisbona">
+    <w15:presenceInfo w15:providerId="Windows Live" w15:userId="670e0ec620343943"/>
+  </w15:person>
+</w15:people>
 </file>
 
 <file path=word/styles.xml><?xml version="1.0" encoding="utf-8"?>
@@ -1295,6 +2389,123 @@
       <w:u w:val="single"/>
     </w:rPr>
   </w:style>
+  <w:style w:type="table" w:styleId="TableGrid">
+    <w:name w:val="Table Grid"/>
+    <w:basedOn w:val="TableNormal"/>
+    <w:uiPriority w:val="39"/>
+    <w:rsid w:val="00AA1E0B"/>
+    <w:pPr>
+      <w:spacing w:after="0" w:line="240" w:lineRule="auto"/>
+    </w:pPr>
+    <w:tblPr>
+      <w:tblBorders>
+        <w:top w:val="single" w:sz="4" w:space="0" w:color="auto"/>
+        <w:left w:val="single" w:sz="4" w:space="0" w:color="auto"/>
+        <w:bottom w:val="single" w:sz="4" w:space="0" w:color="auto"/>
+        <w:right w:val="single" w:sz="4" w:space="0" w:color="auto"/>
+        <w:insideH w:val="single" w:sz="4" w:space="0" w:color="auto"/>
+        <w:insideV w:val="single" w:sz="4" w:space="0" w:color="auto"/>
+      </w:tblBorders>
+    </w:tblPr>
+  </w:style>
+  <w:style w:type="character" w:styleId="CommentReference">
+    <w:name w:val="annotation reference"/>
+    <w:basedOn w:val="DefaultParagraphFont"/>
+    <w:uiPriority w:val="99"/>
+    <w:semiHidden/>
+    <w:unhideWhenUsed/>
+    <w:rsid w:val="00EE7788"/>
+    <w:rPr>
+      <w:sz w:val="16"/>
+      <w:szCs w:val="16"/>
+    </w:rPr>
+  </w:style>
+  <w:style w:type="paragraph" w:styleId="CommentText">
+    <w:name w:val="annotation text"/>
+    <w:basedOn w:val="Normal"/>
+    <w:link w:val="CommentTextChar"/>
+    <w:uiPriority w:val="99"/>
+    <w:semiHidden/>
+    <w:unhideWhenUsed/>
+    <w:rsid w:val="00EE7788"/>
+    <w:pPr>
+      <w:spacing w:line="240" w:lineRule="auto"/>
+    </w:pPr>
+    <w:rPr>
+      <w:sz w:val="20"/>
+      <w:szCs w:val="20"/>
+    </w:rPr>
+  </w:style>
+  <w:style w:type="character" w:customStyle="1" w:styleId="CommentTextChar">
+    <w:name w:val="Comment Text Char"/>
+    <w:basedOn w:val="DefaultParagraphFont"/>
+    <w:link w:val="CommentText"/>
+    <w:uiPriority w:val="99"/>
+    <w:semiHidden/>
+    <w:rsid w:val="00EE7788"/>
+    <w:rPr>
+      <w:sz w:val="20"/>
+      <w:szCs w:val="20"/>
+    </w:rPr>
+  </w:style>
+  <w:style w:type="paragraph" w:styleId="CommentSubject">
+    <w:name w:val="annotation subject"/>
+    <w:basedOn w:val="CommentText"/>
+    <w:next w:val="CommentText"/>
+    <w:link w:val="CommentSubjectChar"/>
+    <w:uiPriority w:val="99"/>
+    <w:semiHidden/>
+    <w:unhideWhenUsed/>
+    <w:rsid w:val="00EE7788"/>
+    <w:rPr>
+      <w:b/>
+      <w:bCs/>
+    </w:rPr>
+  </w:style>
+  <w:style w:type="character" w:customStyle="1" w:styleId="CommentSubjectChar">
+    <w:name w:val="Comment Subject Char"/>
+    <w:basedOn w:val="CommentTextChar"/>
+    <w:link w:val="CommentSubject"/>
+    <w:uiPriority w:val="99"/>
+    <w:semiHidden/>
+    <w:rsid w:val="00EE7788"/>
+    <w:rPr>
+      <w:b/>
+      <w:bCs/>
+      <w:sz w:val="20"/>
+      <w:szCs w:val="20"/>
+    </w:rPr>
+  </w:style>
+  <w:style w:type="paragraph" w:styleId="BalloonText">
+    <w:name w:val="Balloon Text"/>
+    <w:basedOn w:val="Normal"/>
+    <w:link w:val="BalloonTextChar"/>
+    <w:uiPriority w:val="99"/>
+    <w:semiHidden/>
+    <w:unhideWhenUsed/>
+    <w:rsid w:val="00EE7788"/>
+    <w:pPr>
+      <w:spacing w:after="0" w:line="240" w:lineRule="auto"/>
+    </w:pPr>
+    <w:rPr>
+      <w:rFonts w:ascii="Segoe UI" w:hAnsi="Segoe UI" w:cs="Segoe UI"/>
+      <w:sz w:val="18"/>
+      <w:szCs w:val="18"/>
+    </w:rPr>
+  </w:style>
+  <w:style w:type="character" w:customStyle="1" w:styleId="BalloonTextChar">
+    <w:name w:val="Balloon Text Char"/>
+    <w:basedOn w:val="DefaultParagraphFont"/>
+    <w:link w:val="BalloonText"/>
+    <w:uiPriority w:val="99"/>
+    <w:semiHidden/>
+    <w:rsid w:val="00EE7788"/>
+    <w:rPr>
+      <w:rFonts w:ascii="Segoe UI" w:hAnsi="Segoe UI" w:cs="Segoe UI"/>
+      <w:sz w:val="18"/>
+      <w:szCs w:val="18"/>
+    </w:rPr>
+  </w:style>
 </w:styles>
 </file>
 

</xml_diff>

<commit_message>
Changed a font to red
</commit_message>
<xml_diff>
--- a/Paper/Vinh Randy Marvin MSDS7330 Term Paper Abstract.docx
+++ b/Paper/Vinh Randy Marvin MSDS7330 Term Paper Abstract.docx
@@ -85,188 +85,145 @@
     </w:p>
     <w:p>
       <w:r>
-        <w:t>MySQL is a popular open source database format</w:t>
-      </w:r>
-      <w:r>
-        <w:t xml:space="preserve">. </w:t>
+        <w:t>GTIN (</w:t>
+      </w:r>
+      <w:r>
+        <w:t>Global Trade Item Number</w:t>
+      </w:r>
+      <w:r>
+        <w:t>)</w:t>
       </w:r>
       <w:r>
         <w:t xml:space="preserve"> </w:t>
       </w:r>
       <w:r>
-        <w:t>GTIN (</w:t>
-      </w:r>
-      <w:r>
-        <w:t>Global Trade Item Number</w:t>
-      </w:r>
-      <w:r>
-        <w:t>)</w:t>
+        <w:t xml:space="preserve">is a family of product ID codes, </w:t>
+      </w:r>
+      <w:r>
+        <w:t>used worldwide between trading partners</w:t>
+      </w:r>
+      <w:r>
+        <w:t>, to identify products via linear or 2D barcodes on the product or packaging</w:t>
+      </w:r>
+      <w:r>
+        <w:t xml:space="preserve">.  </w:t>
+      </w:r>
+      <w:r>
+        <w:t>T</w:t>
+      </w:r>
+      <w:r>
+        <w:t xml:space="preserve">his project will </w:t>
+      </w:r>
+      <w:r>
+        <w:t xml:space="preserve">provide </w:t>
+      </w:r>
+      <w:r>
+        <w:t xml:space="preserve">insight </w:t>
+      </w:r>
+      <w:r>
+        <w:t>on the format and usage of GTIN product codes using a subset of GTIN.</w:t>
+      </w:r>
+    </w:p>
+    <w:p>
+      <w:r>
+        <w:t xml:space="preserve">An open source </w:t>
+      </w:r>
+      <w:r>
+        <w:t>GTIN</w:t>
       </w:r>
       <w:r>
         <w:t xml:space="preserve"> </w:t>
       </w:r>
       <w:r>
-        <w:t xml:space="preserve">is a family of product ID codes, </w:t>
-      </w:r>
-      <w:r>
-        <w:t>used worldwide between trading partners</w:t>
-      </w:r>
-      <w:r>
-        <w:t>, to identify products via linear or 2D barcodes on the product or packaging</w:t>
+        <w:t>subset</w:t>
+      </w:r>
+      <w:r>
+        <w:t xml:space="preserve"> </w:t>
+      </w:r>
+      <w:r>
+        <w:t xml:space="preserve">&gt; 100K records </w:t>
+      </w:r>
+      <w:r>
+        <w:t>(.csv, .sql, or JSON format)</w:t>
+      </w:r>
+      <w:r>
+        <w:t xml:space="preserve"> will be downloaded and installed on a local </w:t>
+      </w:r>
+      <w:r>
+        <w:t>m</w:t>
+      </w:r>
+      <w:r>
+        <w:t>ySQL database instance</w:t>
       </w:r>
       <w:r>
         <w:t xml:space="preserve">.  </w:t>
       </w:r>
       <w:r>
-        <w:t>T</w:t>
-      </w:r>
-      <w:r>
-        <w:t xml:space="preserve">his project will </w:t>
-      </w:r>
-      <w:r>
-        <w:t xml:space="preserve">provide </w:t>
-      </w:r>
-      <w:r>
-        <w:t xml:space="preserve">insight </w:t>
-      </w:r>
-      <w:r>
-        <w:t xml:space="preserve">and first impressions on the ease of use of </w:t>
-      </w:r>
-      <w:proofErr w:type="spellStart"/>
-      <w:r>
-        <w:t>mySQL</w:t>
-      </w:r>
-      <w:proofErr w:type="spellEnd"/>
-      <w:r>
-        <w:t xml:space="preserve"> using GTIN example data.  </w:t>
-      </w:r>
-    </w:p>
-    <w:p>
-      <w:commentRangeStart w:id="0"/>
-      <w:r>
-        <w:t xml:space="preserve">An open source </w:t>
-      </w:r>
-      <w:r>
-        <w:t>GTIN</w:t>
+        <w:t xml:space="preserve">Open source documentation will be reviewed to better understand the GTIN data.  </w:t>
+      </w:r>
+      <w:r>
+        <w:t xml:space="preserve">The schema will be checked for normalization and modified if necessary, </w:t>
+      </w:r>
+      <w:r>
+        <w:t>Primary and foreign key indexes will be created</w:t>
+      </w:r>
+      <w:r>
+        <w:t>/modified as</w:t>
+      </w:r>
+      <w:r>
+        <w:t xml:space="preserve"> needed.  </w:t>
+      </w:r>
+      <w:r>
+        <w:t xml:space="preserve">A graphical schema of the database </w:t>
+      </w:r>
+      <w:r>
+        <w:t>will be created with e</w:t>
+      </w:r>
+      <w:r>
+        <w:t xml:space="preserve">xample data from each table to </w:t>
+      </w:r>
+      <w:r>
+        <w:t>visualize t</w:t>
+      </w:r>
+      <w:r>
+        <w:t xml:space="preserve">he relationship between tables.  </w:t>
+      </w:r>
+      <w:r>
+        <w:t>E</w:t>
+      </w:r>
+      <w:r>
+        <w:t>xploratory</w:t>
       </w:r>
       <w:r>
         <w:t xml:space="preserve"> </w:t>
       </w:r>
       <w:r>
-        <w:t>subset</w:t>
+        <w:t>queries will be created to summarize selected fields</w:t>
+      </w:r>
+      <w:r>
+        <w:t xml:space="preserve"> such as brand, and packaging level</w:t>
+      </w:r>
+      <w:r>
+        <w:t>.</w:t>
       </w:r>
       <w:r>
         <w:t xml:space="preserve"> </w:t>
       </w:r>
       <w:r>
-        <w:t xml:space="preserve">&gt; 100K records </w:t>
-      </w:r>
-      <w:r>
-        <w:t>(.csv, .</w:t>
-      </w:r>
-      <w:proofErr w:type="spellStart"/>
-      <w:r>
-        <w:t>sql</w:t>
-      </w:r>
-      <w:proofErr w:type="spellEnd"/>
-      <w:r>
-        <w:t>, or JSON format)</w:t>
-      </w:r>
-      <w:r>
-        <w:t xml:space="preserve"> will be downloaded and installed on a local </w:t>
-      </w:r>
-      <w:proofErr w:type="spellStart"/>
-      <w:r>
-        <w:t>m</w:t>
-      </w:r>
-      <w:r>
-        <w:t>ySQL</w:t>
-      </w:r>
-      <w:proofErr w:type="spellEnd"/>
-      <w:r>
-        <w:t xml:space="preserve"> database instance</w:t>
-      </w:r>
-      <w:r>
-        <w:t xml:space="preserve">.  </w:t>
-      </w:r>
-      <w:r>
-        <w:t xml:space="preserve">Open source documentation will be reviewed to better understand the GTIN data.  </w:t>
-      </w:r>
-      <w:r>
-        <w:t xml:space="preserve">The schema will be checked for normalization and modified if necessary, </w:t>
-      </w:r>
-      <w:r>
-        <w:t>Primary and foreign key indexes will be created</w:t>
-      </w:r>
-      <w:r>
-        <w:t>/modified as</w:t>
-      </w:r>
-      <w:r>
-        <w:t xml:space="preserve"> needed.  </w:t>
-      </w:r>
-      <w:r>
-        <w:t xml:space="preserve">A graphical schema of the database </w:t>
-      </w:r>
-      <w:r>
-        <w:t>will be created with e</w:t>
-      </w:r>
-      <w:r>
-        <w:t xml:space="preserve">xample data from each table to </w:t>
-      </w:r>
-      <w:r>
-        <w:t>visualize t</w:t>
-      </w:r>
-      <w:r>
-        <w:t xml:space="preserve">he relationship between tables.  </w:t>
-      </w:r>
-      <w:r>
-        <w:t>E</w:t>
-      </w:r>
-      <w:r>
-        <w:t>xploratory</w:t>
-      </w:r>
-      <w:r>
-        <w:t xml:space="preserve"> </w:t>
-      </w:r>
-      <w:r>
-        <w:t>queries will be created to summarize selected fields</w:t>
-      </w:r>
-      <w:r>
-        <w:t xml:space="preserve"> such as brand, and packaging level</w:t>
-      </w:r>
-      <w:r>
-        <w:t>.</w:t>
-      </w:r>
-      <w:r>
-        <w:t xml:space="preserve"> </w:t>
-      </w:r>
-      <w:r>
         <w:t xml:space="preserve">  </w:t>
       </w:r>
       <w:r>
         <w:t xml:space="preserve">A summary list of </w:t>
       </w:r>
-      <w:proofErr w:type="spellStart"/>
       <w:r>
         <w:t>my</w:t>
       </w:r>
       <w:r>
-        <w:t>SQL</w:t>
-      </w:r>
-      <w:proofErr w:type="spellEnd"/>
-      <w:r>
-        <w:t xml:space="preserve"> commands used in the analysis will be provided</w:t>
+        <w:t>SQL commands used in the analysis will be provided</w:t>
       </w:r>
       <w:r>
         <w:t xml:space="preserve"> along with impressions on ease of use, intuitiveness, and effectiveness.</w:t>
       </w:r>
-      <w:commentRangeEnd w:id="0"/>
-      <w:r>
-        <w:rPr>
-          <w:rStyle w:val="CommentReference"/>
-        </w:rPr>
-        <w:commentReference w:id="0"/>
-      </w:r>
     </w:p>
     <w:p>
       <w:pPr>
@@ -331,7 +288,7 @@
         </w:rPr>
         <w:t xml:space="preserve"> JSON </w:t>
       </w:r>
-      <w:hyperlink r:id="rId7" w:history="1">
+      <w:hyperlink r:id="rId5" w:history="1">
         <w:r>
           <w:rPr>
             <w:rStyle w:val="Hyperlink"/>
@@ -356,21 +313,7 @@
         <w:rPr>
           <w:color w:val="FF0000"/>
         </w:rPr>
-        <w:t xml:space="preserve">feasibility of doing this project on webhosted </w:t>
-      </w:r>
-      <w:proofErr w:type="spellStart"/>
-      <w:r>
-        <w:rPr>
-          <w:color w:val="FF0000"/>
-        </w:rPr>
-        <w:t>mySQL</w:t>
-      </w:r>
-      <w:proofErr w:type="spellEnd"/>
-      <w:r>
-        <w:rPr>
-          <w:color w:val="FF0000"/>
-        </w:rPr>
-        <w:t xml:space="preserve"> like</w:t>
+        <w:t>feasibility of doing this project on webhosted mySQL like</w:t>
       </w:r>
       <w:r>
         <w:rPr>
@@ -378,7 +321,7 @@
         </w:rPr>
         <w:t xml:space="preserve"> </w:t>
       </w:r>
-      <w:hyperlink r:id="rId8" w:history="1">
+      <w:hyperlink r:id="rId6" w:history="1">
         <w:r>
           <w:rPr>
             <w:rStyle w:val="Hyperlink"/>
@@ -405,7 +348,7 @@
         </w:rPr>
         <w:t xml:space="preserve"> from </w:t>
       </w:r>
-      <w:hyperlink r:id="rId9" w:history="1">
+      <w:hyperlink r:id="rId7" w:history="1">
         <w:r>
           <w:rPr>
             <w:rStyle w:val="Hyperlink"/>
@@ -472,20 +415,19 @@
         <w:rPr>
           <w:color w:val="FF0000"/>
         </w:rPr>
-        <w:t>GTIN =</w:t>
-      </w:r>
-      <w:r>
-        <w:rPr>
-          <w:color w:val="FF0000"/>
-        </w:rPr>
-        <w:t>(</w:t>
-      </w:r>
-      <w:proofErr w:type="spellStart"/>
-      <w:r>
-        <w:rPr>
-          <w:color w:val="FF0000"/>
-        </w:rPr>
-        <w:t>companycode</w:t>
+        <w:t xml:space="preserve">GTIN </w:t>
+      </w:r>
+      <w:r>
+        <w:rPr>
+          <w:color w:val="FF0000"/>
+        </w:rPr>
+        <w:t>=</w:t>
+      </w:r>
+      <w:r>
+        <w:rPr>
+          <w:color w:val="FF0000"/>
+        </w:rPr>
+        <w:t>(companycode</w:t>
       </w:r>
       <w:r>
         <w:rPr>
@@ -497,28 +439,7 @@
         <w:rPr>
           <w:color w:val="FF0000"/>
         </w:rPr>
-        <w:t>Itemcode</w:t>
-      </w:r>
-      <w:proofErr w:type="spellEnd"/>
-      <w:r>
-        <w:rPr>
-          <w:color w:val="FF0000"/>
-        </w:rPr>
-        <w:t xml:space="preserve">) How many unique companies and </w:t>
-      </w:r>
-      <w:proofErr w:type="spellStart"/>
-      <w:r>
-        <w:rPr>
-          <w:color w:val="FF0000"/>
-        </w:rPr>
-        <w:t>itemID’s</w:t>
-      </w:r>
-      <w:proofErr w:type="spellEnd"/>
-      <w:r>
-        <w:rPr>
-          <w:color w:val="FF0000"/>
-        </w:rPr>
-        <w:t xml:space="preserve"> can it encode.  </w:t>
+        <w:t xml:space="preserve">Itemcode) How many unique companies and itemID’s can it encode.  </w:t>
       </w:r>
       <w:r>
         <w:rPr>
@@ -585,21 +506,7 @@
         <w:rPr>
           <w:color w:val="FF0000"/>
         </w:rPr>
-        <w:t xml:space="preserve">, import </w:t>
-      </w:r>
-      <w:proofErr w:type="spellStart"/>
-      <w:r>
-        <w:rPr>
-          <w:color w:val="FF0000"/>
-        </w:rPr>
-        <w:t>mysql</w:t>
-      </w:r>
-      <w:proofErr w:type="spellEnd"/>
-      <w:r>
-        <w:rPr>
-          <w:color w:val="FF0000"/>
-        </w:rPr>
-        <w:t xml:space="preserve"> reverse engineer script does work, steps to explore and define relationships</w:t>
+        <w:t>, import mysql reverse engineer script does work, steps to explore and define relationships</w:t>
       </w:r>
       <w:r>
         <w:rPr>
@@ -717,19 +624,11 @@
           <w:color w:val="FF0000"/>
         </w:rPr>
       </w:pPr>
-      <w:proofErr w:type="spellStart"/>
-      <w:r>
-        <w:rPr>
-          <w:color w:val="FF0000"/>
-        </w:rPr>
-        <w:t>ItemCount</w:t>
-      </w:r>
-      <w:proofErr w:type="spellEnd"/>
-      <w:r>
-        <w:rPr>
-          <w:color w:val="FF0000"/>
-        </w:rPr>
-        <w:t xml:space="preserve"> by Company</w:t>
+      <w:r>
+        <w:rPr>
+          <w:color w:val="FF0000"/>
+        </w:rPr>
+        <w:t>ItemCount by Company</w:t>
       </w:r>
     </w:p>
     <w:p>
@@ -765,44 +664,22 @@
         <w:rPr>
           <w:color w:val="FF0000"/>
         </w:rPr>
-        <w:t xml:space="preserve">Average Package </w:t>
-      </w:r>
-      <w:proofErr w:type="gramStart"/>
-      <w:r>
-        <w:rPr>
-          <w:color w:val="FF0000"/>
-        </w:rPr>
-        <w:t>size ?</w:t>
-      </w:r>
-      <w:proofErr w:type="gramEnd"/>
-    </w:p>
-    <w:p>
-      <w:pPr>
-        <w:rPr>
-          <w:color w:val="FF0000"/>
-        </w:rPr>
-      </w:pPr>
-      <w:r>
-        <w:rPr>
-          <w:color w:val="FF0000"/>
-        </w:rPr>
-        <w:t xml:space="preserve">Use Excel </w:t>
-      </w:r>
-      <w:proofErr w:type="spellStart"/>
-      <w:r>
-        <w:rPr>
-          <w:color w:val="FF0000"/>
-        </w:rPr>
-        <w:t>PowerQuery</w:t>
-      </w:r>
-      <w:proofErr w:type="spellEnd"/>
-      <w:r>
-        <w:rPr>
-          <w:color w:val="FF0000"/>
-        </w:rPr>
-        <w:t xml:space="preserve"> for charts, need to install SQL connector </w:t>
-      </w:r>
-      <w:hyperlink r:id="rId10" w:history="1">
+        <w:t>Average Package size ?</w:t>
+      </w:r>
+    </w:p>
+    <w:p>
+      <w:pPr>
+        <w:rPr>
+          <w:color w:val="FF0000"/>
+        </w:rPr>
+      </w:pPr>
+      <w:r>
+        <w:rPr>
+          <w:color w:val="FF0000"/>
+        </w:rPr>
+        <w:t xml:space="preserve">Use Excel PowerQuery for charts, need to install SQL connector </w:t>
+      </w:r>
+      <w:hyperlink r:id="rId8" w:history="1">
         <w:r>
           <w:rPr>
             <w:rStyle w:val="Hyperlink"/>
@@ -857,21 +734,7 @@
         <w:rPr>
           <w:color w:val="FF0000"/>
         </w:rPr>
-        <w:t xml:space="preserve">Min max </w:t>
-      </w:r>
-      <w:proofErr w:type="spellStart"/>
-      <w:r>
-        <w:rPr>
-          <w:color w:val="FF0000"/>
-        </w:rPr>
-        <w:t>avg</w:t>
-      </w:r>
-      <w:proofErr w:type="spellEnd"/>
-      <w:r>
-        <w:rPr>
-          <w:color w:val="FF0000"/>
-        </w:rPr>
-        <w:t xml:space="preserve"> number of items per company. </w:t>
+        <w:t xml:space="preserve">Min max avg number of items per company. </w:t>
       </w:r>
     </w:p>
     <w:p>
@@ -907,7 +770,6 @@
         <w:rPr>
           <w:color w:val="FF0000"/>
         </w:rPr>
-        <w:lastRenderedPageBreak/>
         <w:t>Ease of using MySQL for relationships, queries, data exploration</w:t>
       </w:r>
     </w:p>
@@ -935,6 +797,7 @@
         <w:rPr>
           <w:color w:val="FF0000"/>
         </w:rPr>
+        <w:lastRenderedPageBreak/>
         <w:t xml:space="preserve">Summary, what we learned with each of us working on our own local copy, </w:t>
       </w:r>
       <w:r>
@@ -971,21 +834,13 @@
           <w:color w:val="000000" w:themeColor="text1"/>
         </w:rPr>
       </w:pPr>
-      <w:proofErr w:type="spellStart"/>
       <w:r>
         <w:rPr>
           <w:color w:val="000000" w:themeColor="text1"/>
         </w:rPr>
-        <w:t>Github</w:t>
-      </w:r>
-      <w:proofErr w:type="spellEnd"/>
-      <w:r>
-        <w:rPr>
-          <w:color w:val="000000" w:themeColor="text1"/>
-        </w:rPr>
-        <w:t xml:space="preserve"> Repository </w:t>
-      </w:r>
-      <w:hyperlink r:id="rId11" w:history="1">
+        <w:t xml:space="preserve">Github Repository </w:t>
+      </w:r>
+      <w:hyperlink r:id="rId9" w:history="1">
         <w:r>
           <w:rPr>
             <w:rStyle w:val="Hyperlink"/>
@@ -1004,16 +859,18 @@
     <w:p>
       <w:pPr>
         <w:rPr>
-          <w:color w:val="000000" w:themeColor="text1"/>
-        </w:rPr>
-      </w:pPr>
-      <w:r>
-        <w:rPr>
-          <w:color w:val="000000" w:themeColor="text1"/>
+          <w:color w:val="FF0000"/>
+        </w:rPr>
+      </w:pPr>
+      <w:bookmarkStart w:id="0" w:name="_GoBack"/>
+      <w:r>
+        <w:rPr>
+          <w:color w:val="FF0000"/>
         </w:rPr>
         <w:t>Data Sources</w:t>
       </w:r>
     </w:p>
+    <w:bookmarkEnd w:id="0"/>
     <w:p>
       <w:pPr>
         <w:rPr>
@@ -1055,13 +912,7 @@
               <w:rPr>
                 <w:color w:val="000000" w:themeColor="text1"/>
               </w:rPr>
-              <w:t xml:space="preserve">Product Open Data – Subset </w:t>
-            </w:r>
-            <w:r>
-              <w:rPr>
-                <w:color w:val="000000" w:themeColor="text1"/>
-              </w:rPr>
-              <w:t>of GTIN</w:t>
+              <w:t>Product Open Data – Subset of GTIN</w:t>
             </w:r>
           </w:p>
         </w:tc>
@@ -1075,7 +926,7 @@
                 <w:color w:val="FF0000"/>
               </w:rPr>
             </w:pPr>
-            <w:hyperlink r:id="rId12" w:history="1">
+            <w:hyperlink r:id="rId10" w:history="1">
               <w:r>
                 <w:rPr>
                   <w:rStyle w:val="Hyperlink"/>
@@ -1118,7 +969,7 @@
                 <w:color w:val="FF0000"/>
               </w:rPr>
             </w:pPr>
-            <w:hyperlink r:id="rId13" w:history="1">
+            <w:hyperlink r:id="rId11" w:history="1">
               <w:r>
                 <w:rPr>
                   <w:rStyle w:val="Hyperlink"/>
@@ -1168,7 +1019,7 @@
                 <w:color w:val="FF0000"/>
               </w:rPr>
             </w:pPr>
-            <w:hyperlink r:id="rId14" w:history="1">
+            <w:hyperlink r:id="rId12" w:history="1">
               <w:r>
                 <w:rPr>
                   <w:rStyle w:val="Hyperlink"/>
@@ -1218,7 +1069,7 @@
                 <w:color w:val="FF0000"/>
               </w:rPr>
             </w:pPr>
-            <w:hyperlink r:id="rId15" w:history="1">
+            <w:hyperlink r:id="rId13" w:history="1">
               <w:r>
                 <w:rPr>
                   <w:rStyle w:val="Hyperlink"/>
@@ -1268,7 +1119,7 @@
                 <w:color w:val="FF0000"/>
               </w:rPr>
             </w:pPr>
-            <w:hyperlink r:id="rId16" w:history="1">
+            <w:hyperlink r:id="rId14" w:history="1">
               <w:r>
                 <w:rPr>
                   <w:rStyle w:val="Hyperlink"/>
@@ -1436,7 +1287,7 @@
           <w:noProof/>
           <w:color w:val="FF0000"/>
         </w:rPr>
-        <w:object w:dxaOrig="1440" w:dyaOrig="1440" w14:anchorId="7B7E7FB4">
+        <w:pict w14:anchorId="7B7E7FB4">
           <v:shapetype id="_x0000_t75" coordsize="21600,21600" o:spt="75" o:preferrelative="t" path="m@4@5l@4@11@9@11@9@5xe" filled="f" stroked="f">
             <v:stroke joinstyle="miter"/>
             <v:formulas>
@@ -1457,11 +1308,10 @@
             <o:lock v:ext="edit" aspectratio="t"/>
           </v:shapetype>
           <v:shape id="_x0000_s1026" type="#_x0000_t75" style="position:absolute;margin-left:0;margin-top:3.75pt;width:429pt;height:255.8pt;z-index:251658240;mso-position-horizontal-relative:text;mso-position-vertical-relative:text">
-            <v:imagedata r:id="rId17" o:title=""/>
+            <v:imagedata r:id="rId15" o:title=""/>
             <w10:wrap type="square"/>
           </v:shape>
-          <o:OLEObject Type="Embed" ProgID="Excel.Sheet.12" ShapeID="_x0000_s1026" DrawAspect="Content" ObjectID="_1539114388"/>
-        </w:object>
+        </w:pict>
       </w:r>
     </w:p>
     <w:p>
@@ -1480,55 +1330,6 @@
     </w:sectPr>
   </w:body>
 </w:document>
-</file>
-
-<file path=word/comments.xml><?xml version="1.0" encoding="utf-8"?>
-<w:comments xmlns:wpc="http://schemas.microsoft.com/office/word/2010/wordprocessingCanvas" xmlns:cx="http://schemas.microsoft.com/office/drawing/2014/chartex" xmlns:cx1="http://schemas.microsoft.com/office/drawing/2015/9/8/chartex" xmlns:cx2="http://schemas.microsoft.com/office/drawing/2015/10/21/chartex" xmlns:mc="http://schemas.openxmlformats.org/markup-compatibility/2006" xmlns:o="urn:schemas-microsoft-com:office:office" xmlns:r="http://schemas.openxmlformats.org/officeDocument/2006/relationships" xmlns:m="http://schemas.openxmlformats.org/officeDocument/2006/math" xmlns:v="urn:schemas-microsoft-com:vml" xmlns:wp14="http://schemas.microsoft.com/office/word/2010/wordprocessingDrawing" xmlns:wp="http://schemas.openxmlformats.org/drawingml/2006/wordprocessingDrawing" xmlns:w10="urn:schemas-microsoft-com:office:word" xmlns:w="http://schemas.openxmlformats.org/wordprocessingml/2006/main" xmlns:w14="http://schemas.microsoft.com/office/word/2010/wordml" xmlns:w15="http://schemas.microsoft.com/office/word/2012/wordml" xmlns:w16se="http://schemas.microsoft.com/office/word/2015/wordml/symex" xmlns:wpg="http://schemas.microsoft.com/office/word/2010/wordprocessingGroup" xmlns:wpi="http://schemas.microsoft.com/office/word/2010/wordprocessingInk" xmlns:wne="http://schemas.microsoft.com/office/word/2006/wordml" xmlns:wps="http://schemas.microsoft.com/office/word/2010/wordprocessingShape" mc:Ignorable="w14 w15 w16se wp14">
-  <w:comment w:id="0" w:author="Randy Lisbona" w:date="2016-10-27T22:42:00Z" w:initials="RL">
-    <w:p>
-      <w:pPr>
-        <w:pStyle w:val="CommentText"/>
-      </w:pPr>
-      <w:r>
-        <w:rPr>
-          <w:rStyle w:val="CommentReference"/>
-        </w:rPr>
-        <w:annotationRef/>
-      </w:r>
-      <w:r>
-        <w:t>Professor Woo:</w:t>
-      </w:r>
-    </w:p>
-    <w:p>
-      <w:pPr>
-        <w:pStyle w:val="CommentText"/>
-      </w:pPr>
-      <w:r>
-        <w:t xml:space="preserve">Should this </w:t>
-      </w:r>
-      <w:r>
-        <w:t>paper</w:t>
-      </w:r>
-      <w:r>
-        <w:t xml:space="preserve"> be about using MySQL to explore GTIN data or purely a </w:t>
-      </w:r>
-      <w:r>
-        <w:t>paper</w:t>
-      </w:r>
-      <w:bookmarkStart w:id="1" w:name="_GoBack"/>
-      <w:bookmarkEnd w:id="1"/>
-      <w:r>
-        <w:t xml:space="preserve"> about GTIN?</w:t>
-      </w:r>
-    </w:p>
-  </w:comment>
-</w:comments>
-</file>
-
-<file path=word/commentsExtended.xml><?xml version="1.0" encoding="utf-8"?>
-<w15:commentsEx xmlns:wpc="http://schemas.microsoft.com/office/word/2010/wordprocessingCanvas" xmlns:cx="http://schemas.microsoft.com/office/drawing/2014/chartex" xmlns:cx1="http://schemas.microsoft.com/office/drawing/2015/9/8/chartex" xmlns:cx2="http://schemas.microsoft.com/office/drawing/2015/10/21/chartex" xmlns:mc="http://schemas.openxmlformats.org/markup-compatibility/2006" xmlns:o="urn:schemas-microsoft-com:office:office" xmlns:r="http://schemas.openxmlformats.org/officeDocument/2006/relationships" xmlns:m="http://schemas.openxmlformats.org/officeDocument/2006/math" xmlns:v="urn:schemas-microsoft-com:vml" xmlns:wp14="http://schemas.microsoft.com/office/word/2010/wordprocessingDrawing" xmlns:wp="http://schemas.openxmlformats.org/drawingml/2006/wordprocessingDrawing" xmlns:w10="urn:schemas-microsoft-com:office:word" xmlns:w="http://schemas.openxmlformats.org/wordprocessingml/2006/main" xmlns:w14="http://schemas.microsoft.com/office/word/2010/wordml" xmlns:w15="http://schemas.microsoft.com/office/word/2012/wordml" xmlns:w16se="http://schemas.microsoft.com/office/word/2015/wordml/symex" xmlns:wpg="http://schemas.microsoft.com/office/word/2010/wordprocessingGroup" xmlns:wpi="http://schemas.microsoft.com/office/word/2010/wordprocessingInk" xmlns:wne="http://schemas.microsoft.com/office/word/2006/wordml" xmlns:wps="http://schemas.microsoft.com/office/word/2010/wordprocessingShape" mc:Ignorable="w14 w15 w16se wp14">
-  <w15:commentEx w15:paraId="23DA6EF3" w15:done="0"/>
-</w15:commentsEx>
 </file>
 
 <file path=word/numbering.xml><?xml version="1.0" encoding="utf-8"?>
@@ -1944,14 +1745,6 @@
     <w:abstractNumId w:val="1"/>
   </w:num>
 </w:numbering>
-</file>
-
-<file path=word/people.xml><?xml version="1.0" encoding="utf-8"?>
-<w15:people xmlns:wpc="http://schemas.microsoft.com/office/word/2010/wordprocessingCanvas" xmlns:cx="http://schemas.microsoft.com/office/drawing/2014/chartex" xmlns:cx1="http://schemas.microsoft.com/office/drawing/2015/9/8/chartex" xmlns:cx2="http://schemas.microsoft.com/office/drawing/2015/10/21/chartex" xmlns:mc="http://schemas.openxmlformats.org/markup-compatibility/2006" xmlns:o="urn:schemas-microsoft-com:office:office" xmlns:r="http://schemas.openxmlformats.org/officeDocument/2006/relationships" xmlns:m="http://schemas.openxmlformats.org/officeDocument/2006/math" xmlns:v="urn:schemas-microsoft-com:vml" xmlns:wp14="http://schemas.microsoft.com/office/word/2010/wordprocessingDrawing" xmlns:wp="http://schemas.openxmlformats.org/drawingml/2006/wordprocessingDrawing" xmlns:w10="urn:schemas-microsoft-com:office:word" xmlns:w="http://schemas.openxmlformats.org/wordprocessingml/2006/main" xmlns:w14="http://schemas.microsoft.com/office/word/2010/wordml" xmlns:w15="http://schemas.microsoft.com/office/word/2012/wordml" xmlns:w16se="http://schemas.microsoft.com/office/word/2015/wordml/symex" xmlns:wpg="http://schemas.microsoft.com/office/word/2010/wordprocessingGroup" xmlns:wpi="http://schemas.microsoft.com/office/word/2010/wordprocessingInk" xmlns:wne="http://schemas.microsoft.com/office/word/2006/wordml" xmlns:wps="http://schemas.microsoft.com/office/word/2010/wordprocessingShape" mc:Ignorable="w14 w15 w16se wp14">
-  <w15:person w15:author="Randy Lisbona">
-    <w15:presenceInfo w15:providerId="Windows Live" w15:userId="670e0ec620343943"/>
-  </w15:person>
-</w15:people>
 </file>
 
 <file path=word/styles.xml><?xml version="1.0" encoding="utf-8"?>

</xml_diff>